<commit_message>
Updated on Dec 24 2021 14:15
</commit_message>
<xml_diff>
--- a/documents/Project Plan.docx
+++ b/documents/Project Plan.docx
@@ -34,7 +34,7 @@
           <w:b w:val="1"/>
           <w:rtl w:val="0"/>
         </w:rPr>
-        <w:t xml:space="preserve">2021년 11월 27일</w:t>
+        <w:t xml:space="preserve">2021년 12월 24일</w:t>
       </w:r>
     </w:p>
     <w:p>
@@ -211,7 +211,7 @@
                 <w:szCs w:val="22"/>
                 <w:rtl w:val="0"/>
               </w:rPr>
-              <w:t xml:space="preserve">김형재(조장), 조정준, </w:t>
+              <w:t xml:space="preserve">김형재(조장), 조정준, 박수호</w:t>
             </w:r>
             <w:r>
               <w:rPr>
@@ -220,7 +220,7 @@
                 <w:szCs w:val="22"/>
                 <w:rtl w:val="0"/>
               </w:rPr>
-              <w:t xml:space="preserve">김태형, 박수호, 최원영</w:t>
+              <w:t xml:space="preserve">, 김태형, 최원영</w:t>
             </w:r>
             <w:r>
               <w:rPr>
@@ -393,7 +393,7 @@
                     <w:color w:val="434343"/>
                     <w:rtl w:val="0"/>
                   </w:rPr>
-                  <w:t xml:space="preserve">초보 개발자를 위해 코치 개발자들이 코딩을 1:1로 코칭해주는 사이트</w:t>
+                  <w:t xml:space="preserve">초보 개발자를 위해 숙련된 코치 개발자들이 코딩을 1:1로 코칭해주는 사이트</w:t>
                 </w:r>
               </w:sdtContent>
             </w:sdt>
@@ -575,7 +575,7 @@
             <w:r>
               <w:rPr>
                 <w:b w:val="1"/>
-                <w:shd w:fill="fff2cc" w:val="clear"/>
+                <w:shd w:fill="d9ead3" w:val="clear"/>
                 <w:rtl w:val="0"/>
               </w:rPr>
               <w:t xml:space="preserve">로그인</w:t>
@@ -589,7 +589,7 @@
             <w:r>
               <w:rPr>
                 <w:b w:val="1"/>
-                <w:shd w:fill="fff2cc" w:val="clear"/>
+                <w:shd w:fill="d9ead3" w:val="clear"/>
                 <w:rtl w:val="0"/>
               </w:rPr>
               <w:t xml:space="preserve">카테고리를 클릭</w:t>
@@ -603,7 +603,7 @@
             <w:r>
               <w:rPr>
                 <w:b w:val="1"/>
-                <w:shd w:fill="fff2cc" w:val="clear"/>
+                <w:shd w:fill="d9ead3" w:val="clear"/>
                 <w:rtl w:val="0"/>
               </w:rPr>
               <w:t xml:space="preserve">코치 프로그래머들의 목록</w:t>
@@ -617,7 +617,7 @@
             <w:r>
               <w:rPr>
                 <w:b w:val="1"/>
-                <w:shd w:fill="fff2cc" w:val="clear"/>
+                <w:shd w:fill="d9ead3" w:val="clear"/>
                 <w:rtl w:val="0"/>
               </w:rPr>
               <w:t xml:space="preserve">평점</w:t>
@@ -626,40 +626,33 @@
               <w:rPr>
                 <w:rtl w:val="0"/>
               </w:rPr>
-              <w:t xml:space="preserve">이 좋고 </w:t>
-            </w:r>
-            <w:r>
-              <w:rPr>
-                <w:b w:val="1"/>
-                <w:shd w:fill="fff2cc" w:val="clear"/>
-                <w:rtl w:val="0"/>
-              </w:rPr>
-              <w:t xml:space="preserve">좋아요</w:t>
-            </w:r>
-            <w:r>
-              <w:rPr>
-                <w:rtl w:val="0"/>
-              </w:rPr>
-              <w:t xml:space="preserve"> 수가 많은 코치를 클릭했다.</w:t>
-            </w:r>
-          </w:p>
-          <w:p>
-            <w:pPr>
-              <w:widowControl w:val="1"/>
-              <w:spacing w:line="360" w:lineRule="auto"/>
-              <w:jc w:val="left"/>
-              <w:rPr/>
-            </w:pPr>
-            <w:r>
-              <w:rPr>
-                <w:rtl w:val="0"/>
-              </w:rPr>
-              <w:t xml:space="preserve"> 철수는 코치의 </w:t>
-            </w:r>
-            <w:r>
-              <w:rPr>
-                <w:b w:val="1"/>
-                <w:shd w:fill="fff2cc" w:val="clear"/>
+              <w:t xml:space="preserve">이 좋은 코치를 클릭했다.</w:t>
+            </w:r>
+          </w:p>
+          <w:p>
+            <w:pPr>
+              <w:widowControl w:val="1"/>
+              <w:spacing w:line="360" w:lineRule="auto"/>
+              <w:jc w:val="left"/>
+              <w:rPr/>
+            </w:pPr>
+            <w:r>
+              <w:rPr>
+                <w:rtl w:val="0"/>
+              </w:rPr>
+              <w:t xml:space="preserve"> 철수는 코치의</w:t>
+            </w:r>
+            <w:r>
+              <w:rPr>
+                <w:shd w:fill="d9ead3" w:val="clear"/>
+                <w:rtl w:val="0"/>
+              </w:rPr>
+              <w:t xml:space="preserve"> </w:t>
+            </w:r>
+            <w:r>
+              <w:rPr>
+                <w:b w:val="1"/>
+                <w:shd w:fill="d9ead3" w:val="clear"/>
                 <w:rtl w:val="0"/>
               </w:rPr>
               <w:t xml:space="preserve">요금과 후기</w:t>
@@ -673,7 +666,7 @@
             <w:r>
               <w:rPr>
                 <w:b w:val="1"/>
-                <w:shd w:fill="fff2cc" w:val="clear"/>
+                <w:shd w:fill="d9ead3" w:val="clear"/>
                 <w:rtl w:val="0"/>
               </w:rPr>
               <w:t xml:space="preserve">코딩 코칭을 요청</w:t>
@@ -687,6 +680,28 @@
             <w:r>
               <w:rPr>
                 <w:b w:val="1"/>
+                <w:shd w:fill="d9ead3" w:val="clear"/>
+                <w:rtl w:val="0"/>
+              </w:rPr>
+              <w:t xml:space="preserve"> 화면을 업로드</w:t>
+            </w:r>
+            <w:r>
+              <w:rPr>
+                <w:rtl w:val="0"/>
+              </w:rPr>
+              <w:t xml:space="preserve">하고</w:t>
+            </w:r>
+            <w:r>
+              <w:rPr>
+                <w:highlight w:val="white"/>
+                <w:rtl w:val="0"/>
+              </w:rPr>
+              <w:t xml:space="preserve"> 현재 어려움을 겪는 부분을</w:t>
+            </w:r>
+            <w:r>
+              <w:rPr>
+                <w:b w:val="1"/>
+                <w:highlight w:val="white"/>
                 <w:rtl w:val="0"/>
               </w:rPr>
               <w:t xml:space="preserve"> </w:t>
@@ -694,187 +709,642 @@
             <w:r>
               <w:rPr>
                 <w:b w:val="1"/>
-                <w:shd w:fill="fff2cc" w:val="clear"/>
-                <w:rtl w:val="0"/>
-              </w:rPr>
-              <w:t xml:space="preserve">화면을 업로드</w:t>
-            </w:r>
-            <w:r>
-              <w:rPr>
-                <w:rtl w:val="0"/>
-              </w:rPr>
-              <w:t xml:space="preserve">하고</w:t>
-            </w:r>
-            <w:r>
-              <w:rPr>
-                <w:highlight w:val="white"/>
-                <w:rtl w:val="0"/>
-              </w:rPr>
-              <w:t xml:space="preserve"> 현재 어려움을 겪는 부분을</w:t>
-            </w:r>
-            <w:r>
-              <w:rPr>
-                <w:b w:val="1"/>
-                <w:highlight w:val="white"/>
+                <w:shd w:fill="d9ead3" w:val="clear"/>
+                <w:rtl w:val="0"/>
+              </w:rPr>
+              <w:t xml:space="preserve">글로 작성</w:t>
+            </w:r>
+            <w:r>
+              <w:rPr>
+                <w:rtl w:val="0"/>
+              </w:rPr>
+              <w:t xml:space="preserve">했다. 그리고 코치가 </w:t>
+            </w:r>
+            <w:r>
+              <w:rPr>
+                <w:b w:val="1"/>
+                <w:shd w:fill="d9ead3" w:val="clear"/>
+                <w:rtl w:val="0"/>
+              </w:rPr>
+              <w:t xml:space="preserve">요청을 수락</w:t>
+            </w:r>
+            <w:r>
+              <w:rPr>
+                <w:rtl w:val="0"/>
+              </w:rPr>
+              <w:t xml:space="preserve">하고 링크가 올 때까지 기다렸다.</w:t>
+            </w:r>
+          </w:p>
+          <w:p>
+            <w:pPr>
+              <w:widowControl w:val="1"/>
+              <w:spacing w:line="360" w:lineRule="auto"/>
+              <w:jc w:val="left"/>
+              <w:rPr/>
+            </w:pPr>
+            <w:r>
+              <w:rPr>
+                <w:rtl w:val="0"/>
+              </w:rPr>
+              <w:t xml:space="preserve">  철수는 코치 프로그래머의 </w:t>
+            </w:r>
+            <w:r>
+              <w:rPr>
+                <w:b w:val="1"/>
+                <w:shd w:fill="d9ead3" w:val="clear"/>
+                <w:rtl w:val="0"/>
+              </w:rPr>
+              <w:t xml:space="preserve">컨택수단, 결제수단 링크</w:t>
+            </w:r>
+            <w:r>
+              <w:rPr>
+                <w:rtl w:val="0"/>
+              </w:rPr>
+              <w:t xml:space="preserve">를 받았다. 링크를 통해 </w:t>
+            </w:r>
+            <w:r>
+              <w:rPr>
+                <w:b w:val="1"/>
+                <w:shd w:fill="d9ead3" w:val="clear"/>
+                <w:rtl w:val="0"/>
+              </w:rPr>
+              <w:t xml:space="preserve">화상회의에 접속</w:t>
+            </w:r>
+            <w:r>
+              <w:rPr>
+                <w:rtl w:val="0"/>
+              </w:rPr>
+              <w:t xml:space="preserve">하고 코치 프로그래머에게 자초지종을 설명한 뒤 코치 프로그래머에게 확실한 솔루션을 받았다. 코칭이 끝나고 철수는 </w:t>
+            </w:r>
+            <w:r>
+              <w:rPr>
+                <w:b w:val="1"/>
+                <w:shd w:fill="d9ead3" w:val="clear"/>
+                <w:rtl w:val="0"/>
+              </w:rPr>
+              <w:t xml:space="preserve">요금을 지불하고</w:t>
+            </w:r>
+            <w:r>
+              <w:rPr>
+                <w:rtl w:val="0"/>
+              </w:rPr>
+              <w:t xml:space="preserve"> 해당 코치 프로그래머에게 좋은 </w:t>
+            </w:r>
+            <w:r>
+              <w:rPr>
+                <w:b w:val="1"/>
+                <w:shd w:fill="d9ead3" w:val="clear"/>
+                <w:rtl w:val="0"/>
+              </w:rPr>
+              <w:t xml:space="preserve">평점과 후기를 작성</w:t>
+            </w:r>
+            <w:r>
+              <w:rPr>
+                <w:rtl w:val="0"/>
+              </w:rPr>
+              <w:t xml:space="preserve">해 줬다.</w:t>
+            </w:r>
+          </w:p>
+          <w:p>
+            <w:pPr>
+              <w:widowControl w:val="1"/>
+              <w:spacing w:line="360" w:lineRule="auto"/>
+              <w:jc w:val="left"/>
+              <w:rPr/>
+            </w:pPr>
+            <w:r>
+              <w:rPr>
+                <w:rtl w:val="0"/>
+              </w:rPr>
+            </w:r>
+          </w:p>
+          <w:p>
+            <w:pPr>
+              <w:widowControl w:val="1"/>
+              <w:spacing w:line="360" w:lineRule="auto"/>
+              <w:jc w:val="left"/>
+              <w:rPr/>
+            </w:pPr>
+            <w:r>
+              <w:rPr>
+                <w:rtl w:val="0"/>
+              </w:rPr>
+            </w:r>
+          </w:p>
+          <w:p>
+            <w:pPr>
+              <w:widowControl w:val="1"/>
+              <w:spacing w:line="360" w:lineRule="auto"/>
+              <w:jc w:val="left"/>
+              <w:rPr/>
+            </w:pPr>
+            <w:r>
+              <w:rPr>
+                <w:rtl w:val="0"/>
+              </w:rPr>
+            </w:r>
+          </w:p>
+          <w:p>
+            <w:pPr>
+              <w:widowControl w:val="1"/>
+              <w:spacing w:line="360" w:lineRule="auto"/>
+              <w:jc w:val="left"/>
+              <w:rPr>
+                <w:b w:val="1"/>
+              </w:rPr>
+            </w:pPr>
+            <w:r>
+              <w:rPr>
+                <w:b w:val="1"/>
+                <w:rtl w:val="0"/>
+              </w:rPr>
+              <w:t xml:space="preserve">- User Story ( 영희 - 코칭을 해주는 회원 ) :</w:t>
+            </w:r>
+          </w:p>
+          <w:p>
+            <w:pPr>
+              <w:widowControl w:val="1"/>
+              <w:spacing w:line="360" w:lineRule="auto"/>
+              <w:jc w:val="left"/>
+              <w:rPr/>
+            </w:pPr>
+            <w:r>
+              <w:rPr>
+                <w:rtl w:val="0"/>
+              </w:rPr>
+              <w:t xml:space="preserve">  영희는 자바 시니어 개발자이다. 영희는 ‘CoCoa’ 사이트에서 초보 개발자들에게 도움을 주고있다.</w:t>
+            </w:r>
+          </w:p>
+          <w:p>
+            <w:pPr>
+              <w:widowControl w:val="1"/>
+              <w:spacing w:line="360" w:lineRule="auto"/>
+              <w:jc w:val="left"/>
+              <w:rPr/>
+            </w:pPr>
+            <w:r>
+              <w:rPr>
+                <w:rtl w:val="0"/>
+              </w:rPr>
+              <w:t xml:space="preserve">  영희는 우선 </w:t>
+            </w:r>
+            <w:r>
+              <w:rPr>
+                <w:b w:val="1"/>
+                <w:shd w:fill="d9ead3" w:val="clear"/>
+                <w:rtl w:val="0"/>
+              </w:rPr>
+              <w:t xml:space="preserve">로그인</w:t>
+            </w:r>
+            <w:r>
+              <w:rPr>
+                <w:rtl w:val="0"/>
+              </w:rPr>
+              <w:t xml:space="preserve">을 하고 어제 마무리된 프로젝트 사항과 새로 개설한 유튜브 채널을 프로필에 추가하기 위해 </w:t>
+            </w:r>
+            <w:r>
+              <w:rPr>
+                <w:b w:val="1"/>
+                <w:shd w:fill="d9ead3" w:val="clear"/>
+                <w:rtl w:val="0"/>
+              </w:rPr>
+              <w:t xml:space="preserve">프로필을 수정</w:t>
+            </w:r>
+            <w:r>
+              <w:rPr>
+                <w:rtl w:val="0"/>
+              </w:rPr>
+              <w:t xml:space="preserve">했다. 그리고 </w:t>
+            </w:r>
+            <w:r>
+              <w:rPr>
+                <w:rtl w:val="0"/>
+              </w:rPr>
+              <w:t xml:space="preserve">자바</w:t>
+            </w:r>
+            <w:r>
+              <w:rPr>
+                <w:b w:val="1"/>
+                <w:shd w:fill="d9ead3" w:val="clear"/>
+                <w:rtl w:val="0"/>
+              </w:rPr>
+              <w:t xml:space="preserve"> 카테고리</w:t>
+            </w:r>
+            <w:r>
+              <w:rPr>
+                <w:rtl w:val="0"/>
+              </w:rPr>
+              <w:t xml:space="preserve">의  </w:t>
+            </w:r>
+            <w:r>
+              <w:rPr>
+                <w:b w:val="1"/>
+                <w:shd w:fill="d9ead3" w:val="clear"/>
+                <w:rtl w:val="0"/>
+              </w:rPr>
+              <w:t xml:space="preserve">코치 프로그래머들의 목록</w:t>
+            </w:r>
+            <w:r>
+              <w:rPr>
+                <w:rtl w:val="0"/>
+              </w:rPr>
+              <w:t xml:space="preserve">에 “영희네 자바백과사전”을 제목으로 </w:t>
+            </w:r>
+            <w:r>
+              <w:rPr>
+                <w:b w:val="1"/>
+                <w:shd w:fill="d9ead3" w:val="clear"/>
+                <w:rtl w:val="0"/>
+              </w:rPr>
+              <w:t xml:space="preserve">글과 요금을 작성</w:t>
+            </w:r>
+            <w:r>
+              <w:rPr>
+                <w:rtl w:val="0"/>
+              </w:rPr>
+              <w:t xml:space="preserve">하여 올려두었다.</w:t>
+            </w:r>
+          </w:p>
+          <w:p>
+            <w:pPr>
+              <w:widowControl w:val="1"/>
+              <w:spacing w:line="360" w:lineRule="auto"/>
+              <w:jc w:val="left"/>
+              <w:rPr/>
+            </w:pPr>
+            <w:r>
+              <w:rPr>
+                <w:rtl w:val="0"/>
+              </w:rPr>
+              <w:t xml:space="preserve">  얼마 지나지 않아 철수라는 개발자에게 </w:t>
+            </w:r>
+            <w:r>
+              <w:rPr>
+                <w:b w:val="1"/>
+                <w:shd w:fill="d9ead3" w:val="clear"/>
+                <w:rtl w:val="0"/>
+              </w:rPr>
+              <w:t xml:space="preserve">코딩 코칭 요청</w:t>
+            </w:r>
+            <w:r>
+              <w:rPr>
+                <w:rtl w:val="0"/>
+              </w:rPr>
+              <w:t xml:space="preserve">이 왔다. 내용을 보니 충분히 설명해줄 수 있는 에러였다. 영희는 곧바로 </w:t>
+            </w:r>
+            <w:r>
+              <w:rPr>
+                <w:b w:val="1"/>
+                <w:shd w:fill="d9ead3" w:val="clear"/>
+                <w:rtl w:val="0"/>
+              </w:rPr>
+              <w:t xml:space="preserve">요청을 수락</w:t>
+            </w:r>
+            <w:r>
+              <w:rPr>
+                <w:rtl w:val="0"/>
+              </w:rPr>
+              <w:t xml:space="preserve">했고 </w:t>
+            </w:r>
+            <w:r>
+              <w:rPr>
+                <w:b w:val="1"/>
+                <w:shd w:fill="d9ead3" w:val="clear"/>
+                <w:rtl w:val="0"/>
+              </w:rPr>
+              <w:t xml:space="preserve">본인의 컨택수단, 결제수단 링크</w:t>
+            </w:r>
+            <w:r>
+              <w:rPr>
+                <w:rtl w:val="0"/>
+              </w:rPr>
+              <w:t xml:space="preserve">를 보내주었다. 요금 결제를 확인하고 </w:t>
+            </w:r>
+            <w:r>
+              <w:rPr>
+                <w:b w:val="1"/>
+                <w:shd w:fill="d9ead3" w:val="clear"/>
+                <w:rtl w:val="0"/>
+              </w:rPr>
+              <w:t xml:space="preserve">화상회의</w:t>
+            </w:r>
+            <w:r>
+              <w:rPr>
+                <w:rtl w:val="0"/>
+              </w:rPr>
+              <w:t xml:space="preserve">를 통해 영희는 철수의 문제점을 해결해줬다. 그 결과, 영희는 철수에게 좋은 </w:t>
+            </w:r>
+            <w:r>
+              <w:rPr>
+                <w:b w:val="1"/>
+                <w:shd w:fill="d9ead3" w:val="clear"/>
+                <w:rtl w:val="0"/>
+              </w:rPr>
+              <w:t xml:space="preserve">평점과 후기</w:t>
+            </w:r>
+            <w:r>
+              <w:rPr>
+                <w:rtl w:val="0"/>
+              </w:rPr>
+              <w:t xml:space="preserve">를 받았다.</w:t>
+            </w:r>
+          </w:p>
+          <w:p>
+            <w:pPr>
+              <w:widowControl w:val="1"/>
+              <w:spacing w:line="360" w:lineRule="auto"/>
+              <w:jc w:val="left"/>
+              <w:rPr/>
+            </w:pPr>
+            <w:r>
+              <w:rPr>
+                <w:rtl w:val="0"/>
+              </w:rPr>
+            </w:r>
+          </w:p>
+          <w:p>
+            <w:pPr>
+              <w:widowControl w:val="1"/>
+              <w:spacing w:line="360" w:lineRule="auto"/>
+              <w:jc w:val="left"/>
+              <w:rPr>
+                <w:b w:val="1"/>
+              </w:rPr>
+            </w:pPr>
+            <w:r>
+              <w:rPr>
+                <w:b w:val="1"/>
+                <w:rtl w:val="0"/>
+              </w:rPr>
+              <w:t xml:space="preserve">-Project 모으는 사람(쵸비):</w:t>
+            </w:r>
+          </w:p>
+          <w:p>
+            <w:pPr>
+              <w:widowControl w:val="1"/>
+              <w:spacing w:line="360" w:lineRule="auto"/>
+              <w:jc w:val="left"/>
+              <w:rPr/>
+            </w:pPr>
+            <w:r>
+              <w:rPr>
+                <w:rtl w:val="0"/>
+              </w:rPr>
+              <w:t xml:space="preserve">쵸비는 중급 자바 개발자 이며 취준생이다. 쵸비는 프로젝트를 경험해보고 싶어 어떻게 하면 프로젝트 팀원을 모집할수 있을까 고민을하다 인터넷 검색을 하다 'Cocoa' 라는 사이트를 발견하였다. </w:t>
+            </w:r>
+            <w:r>
+              <w:rPr>
+                <w:b w:val="1"/>
+                <w:shd w:fill="d9ead3" w:val="clear"/>
+                <w:rtl w:val="0"/>
+              </w:rPr>
+              <w:t xml:space="preserve">프로젝트 팀원을 모집할 수 있는 기능</w:t>
+            </w:r>
+            <w:r>
+              <w:rPr>
+                <w:rtl w:val="0"/>
+              </w:rPr>
+              <w:t xml:space="preserve">이 있어서 </w:t>
+            </w:r>
+            <w:r>
+              <w:rPr>
+                <w:b w:val="1"/>
+                <w:shd w:fill="d9ead3" w:val="clear"/>
+                <w:rtl w:val="0"/>
+              </w:rPr>
+              <w:t xml:space="preserve">회원가입</w:t>
+            </w:r>
+            <w:r>
+              <w:rPr>
+                <w:rtl w:val="0"/>
+              </w:rPr>
+              <w:t xml:space="preserve">을 하였다. 로그인을 하고 </w:t>
+            </w:r>
+            <w:r>
+              <w:rPr>
+                <w:b w:val="1"/>
+                <w:shd w:fill="d9ead3" w:val="clear"/>
+                <w:rtl w:val="0"/>
+              </w:rPr>
+              <w:t xml:space="preserve">Project 카테고리</w:t>
+            </w:r>
+            <w:r>
+              <w:rPr>
+                <w:rtl w:val="0"/>
+              </w:rPr>
+              <w:t xml:space="preserve">에서 리스트를 훑어본 결과 본인이 원하는 프로젝트가 없어서 직접 프로젝트 인원을 모집하기로 했다. 리스트 우측 상단에 프로젝트 모집</w:t>
+            </w:r>
+            <w:r>
+              <w:rPr>
+                <w:rtl w:val="0"/>
+              </w:rPr>
+              <w:t xml:space="preserve">을 클릭하여 </w:t>
+            </w:r>
+            <w:r>
+              <w:rPr>
+                <w:b w:val="1"/>
+                <w:shd w:fill="d9ead3" w:val="clear"/>
+                <w:rtl w:val="0"/>
+              </w:rPr>
+              <w:t xml:space="preserve">프로젝트 팀원 모집글 작성을 시작했다</w:t>
+            </w:r>
+            <w:r>
+              <w:rPr>
+                <w:rtl w:val="0"/>
+              </w:rPr>
+              <w:t xml:space="preserve">. 모집 신청을 받을 </w:t>
+            </w:r>
+            <w:r>
+              <w:rPr>
+                <w:b w:val="1"/>
+                <w:shd w:fill="d9ead3" w:val="clear"/>
+                <w:rtl w:val="0"/>
+              </w:rPr>
+              <w:t xml:space="preserve">카카오 링크</w:t>
+            </w:r>
+            <w:r>
+              <w:rPr>
+                <w:rtl w:val="0"/>
+              </w:rPr>
+              <w:t xml:space="preserve">, </w:t>
+            </w:r>
+            <w:r>
+              <w:rPr>
+                <w:b w:val="1"/>
+                <w:shd w:fill="d9ead3" w:val="clear"/>
+                <w:rtl w:val="0"/>
+              </w:rPr>
+              <w:t xml:space="preserve">썸네일 이미지</w:t>
+            </w:r>
+            <w:r>
+              <w:rPr>
+                <w:rtl w:val="0"/>
+              </w:rPr>
+              <w:t xml:space="preserve">, </w:t>
+            </w:r>
+            <w:r>
+              <w:rPr>
+                <w:b w:val="1"/>
+                <w:shd w:fill="d9ead3" w:val="clear"/>
+                <w:rtl w:val="0"/>
+              </w:rPr>
+              <w:t xml:space="preserve">모집 제목</w:t>
+            </w:r>
+            <w:r>
+              <w:rPr>
+                <w:rtl w:val="0"/>
+              </w:rPr>
+              <w:t xml:space="preserve">, </w:t>
+            </w:r>
+            <w:r>
+              <w:rPr>
+                <w:b w:val="1"/>
+                <w:shd w:fill="d9ead3" w:val="clear"/>
+                <w:rtl w:val="0"/>
+              </w:rPr>
+              <w:t xml:space="preserve">인원</w:t>
+            </w:r>
+            <w:r>
+              <w:rPr>
+                <w:rtl w:val="0"/>
+              </w:rPr>
+              <w:t xml:space="preserve">, </w:t>
+            </w:r>
+            <w:r>
+              <w:rPr>
+                <w:b w:val="1"/>
+                <w:shd w:fill="b6d7a8" w:val="clear"/>
+                <w:rtl w:val="0"/>
+              </w:rPr>
+              <w:t xml:space="preserve">분야</w:t>
+            </w:r>
+            <w:r>
+              <w:rPr>
+                <w:rtl w:val="0"/>
+              </w:rPr>
+              <w:t xml:space="preserve">,</w:t>
+            </w:r>
+            <w:r>
+              <w:rPr>
+                <w:b w:val="1"/>
+                <w:shd w:fill="d9ead3" w:val="clear"/>
+                <w:rtl w:val="0"/>
+              </w:rPr>
+              <w:t xml:space="preserve"> 난이도</w:t>
+            </w:r>
+            <w:r>
+              <w:rPr>
+                <w:rtl w:val="0"/>
+              </w:rPr>
+              <w:t xml:space="preserve">, </w:t>
+            </w:r>
+            <w:r>
+              <w:rPr>
+                <w:b w:val="1"/>
+                <w:shd w:fill="d9ead3" w:val="clear"/>
+                <w:rtl w:val="0"/>
+              </w:rPr>
+              <w:t xml:space="preserve">세부내용</w:t>
+            </w:r>
+            <w:r>
+              <w:rPr>
+                <w:rtl w:val="0"/>
+              </w:rPr>
+              <w:t xml:space="preserve">을 작성하고 오프라인으로 모일수도 있으니 </w:t>
+            </w:r>
+            <w:r>
+              <w:rPr>
+                <w:b w:val="1"/>
+                <w:shd w:fill="d9ead3" w:val="clear"/>
+                <w:rtl w:val="0"/>
+              </w:rPr>
+              <w:t xml:space="preserve">모임장소</w:t>
+            </w:r>
+            <w:r>
+              <w:rPr>
+                <w:rtl w:val="0"/>
+              </w:rPr>
+              <w:t xml:space="preserve">는 서울시 강남구로 정해서 작성을 완료했다.</w:t>
+            </w:r>
+          </w:p>
+          <w:p>
+            <w:pPr>
+              <w:widowControl w:val="1"/>
+              <w:spacing w:line="360" w:lineRule="auto"/>
+              <w:jc w:val="left"/>
+              <w:rPr/>
+            </w:pPr>
+            <w:r>
+              <w:rPr>
+                <w:rtl w:val="0"/>
+              </w:rPr>
+              <w:t xml:space="preserve">코코아 홈페이지를 보면 쵸비의 프로젝트 모집 글이 등록된 것을 볼수 있다.</w:t>
+            </w:r>
+          </w:p>
+          <w:p>
+            <w:pPr>
+              <w:widowControl w:val="1"/>
+              <w:spacing w:line="360" w:lineRule="auto"/>
+              <w:jc w:val="left"/>
+              <w:rPr/>
+            </w:pPr>
+            <w:r>
+              <w:rPr>
                 <w:rtl w:val="0"/>
               </w:rPr>
               <w:t xml:space="preserve"> </w:t>
             </w:r>
-            <w:r>
-              <w:rPr>
-                <w:b w:val="1"/>
-                <w:shd w:fill="fff2cc" w:val="clear"/>
-                <w:rtl w:val="0"/>
-              </w:rPr>
-              <w:t xml:space="preserve">글로 작성</w:t>
-            </w:r>
-            <w:r>
-              <w:rPr>
-                <w:rtl w:val="0"/>
-              </w:rPr>
-              <w:t xml:space="preserve">했다. 그리고 코치가 </w:t>
-            </w:r>
-            <w:r>
-              <w:rPr>
-                <w:b w:val="1"/>
-                <w:shd w:fill="fff2cc" w:val="clear"/>
-                <w:rtl w:val="0"/>
-              </w:rPr>
-              <w:t xml:space="preserve">요청을 수락</w:t>
-            </w:r>
-            <w:r>
-              <w:rPr>
-                <w:rtl w:val="0"/>
-              </w:rPr>
-              <w:t xml:space="preserve">하고 링크가 올 때까지 기다렸다.</w:t>
-            </w:r>
-          </w:p>
-          <w:p>
-            <w:pPr>
-              <w:widowControl w:val="1"/>
-              <w:spacing w:line="360" w:lineRule="auto"/>
-              <w:jc w:val="left"/>
-              <w:rPr/>
-            </w:pPr>
-            <w:r>
-              <w:rPr>
-                <w:rtl w:val="0"/>
-              </w:rPr>
-              <w:t xml:space="preserve">  철수는 코치 프로그래머의 </w:t>
-            </w:r>
-            <w:r>
-              <w:rPr>
-                <w:b w:val="1"/>
-                <w:shd w:fill="fff2cc" w:val="clear"/>
-                <w:rtl w:val="0"/>
-              </w:rPr>
-              <w:t xml:space="preserve">컨택수단, 결제수단 링크</w:t>
-            </w:r>
-            <w:r>
-              <w:rPr>
-                <w:rtl w:val="0"/>
-              </w:rPr>
-              <w:t xml:space="preserve">를 받았다. 링크를 통해 </w:t>
-            </w:r>
-            <w:r>
-              <w:rPr>
-                <w:b w:val="1"/>
-                <w:shd w:fill="fff2cc" w:val="clear"/>
-                <w:rtl w:val="0"/>
-              </w:rPr>
-              <w:t xml:space="preserve">화상회의에 접속</w:t>
-            </w:r>
-            <w:r>
-              <w:rPr>
-                <w:rtl w:val="0"/>
-              </w:rPr>
-              <w:t xml:space="preserve">하고 코치 프로그래머에게 자초지종을 설명한 뒤 코치 프로그래머에게 확실한 솔루션을 받았다. 코칭이 끝나고 철수는 </w:t>
-            </w:r>
-            <w:r>
-              <w:rPr>
-                <w:b w:val="1"/>
-                <w:shd w:fill="fff2cc" w:val="clear"/>
-                <w:rtl w:val="0"/>
-              </w:rPr>
-              <w:t xml:space="preserve">요금을 지불하고</w:t>
-            </w:r>
-            <w:r>
-              <w:rPr>
-                <w:rtl w:val="0"/>
-              </w:rPr>
-              <w:t xml:space="preserve"> 해당 코치 프로그래머에게 좋은 </w:t>
-            </w:r>
-            <w:r>
-              <w:rPr>
-                <w:b w:val="1"/>
-                <w:shd w:fill="fff2cc" w:val="clear"/>
-                <w:rtl w:val="0"/>
-              </w:rPr>
-              <w:t xml:space="preserve">평점과 후기를 작성</w:t>
-            </w:r>
-            <w:r>
-              <w:rPr>
-                <w:rtl w:val="0"/>
-              </w:rPr>
-              <w:t xml:space="preserve">해 줬다.</w:t>
-            </w:r>
-          </w:p>
-          <w:p>
-            <w:pPr>
-              <w:widowControl w:val="1"/>
-              <w:spacing w:line="360" w:lineRule="auto"/>
-              <w:jc w:val="left"/>
-              <w:rPr/>
-            </w:pPr>
-            <w:r>
-              <w:rPr>
-                <w:rtl w:val="0"/>
-              </w:rPr>
-            </w:r>
-          </w:p>
-          <w:p>
-            <w:pPr>
-              <w:widowControl w:val="1"/>
-              <w:spacing w:line="360" w:lineRule="auto"/>
-              <w:jc w:val="left"/>
-              <w:rPr>
-                <w:b w:val="1"/>
-              </w:rPr>
-            </w:pPr>
-            <w:r>
-              <w:rPr>
-                <w:b w:val="1"/>
-                <w:rtl w:val="0"/>
-              </w:rPr>
-              <w:t xml:space="preserve">- User Story ( 영희 - 코칭을 해주는 회원 ) :</w:t>
-            </w:r>
-          </w:p>
-          <w:p>
-            <w:pPr>
-              <w:widowControl w:val="1"/>
-              <w:spacing w:line="360" w:lineRule="auto"/>
-              <w:jc w:val="left"/>
-              <w:rPr/>
-            </w:pPr>
-            <w:r>
-              <w:rPr>
-                <w:rtl w:val="0"/>
-              </w:rPr>
-              <w:t xml:space="preserve">  영희는 자바 시니어 개발자이다. 영희는 가끔 ‘CoCoa’ 사이트에 접속하여 초보 개발자들에게 도움을 주고있다.</w:t>
-            </w:r>
-          </w:p>
-          <w:p>
-            <w:pPr>
-              <w:widowControl w:val="1"/>
-              <w:spacing w:line="360" w:lineRule="auto"/>
-              <w:jc w:val="left"/>
-              <w:rPr/>
-            </w:pPr>
-            <w:r>
-              <w:rPr>
-                <w:rtl w:val="0"/>
-              </w:rPr>
-              <w:t xml:space="preserve">  영희는 우선 </w:t>
+          </w:p>
+          <w:p>
+            <w:pPr>
+              <w:widowControl w:val="1"/>
+              <w:spacing w:line="360" w:lineRule="auto"/>
+              <w:jc w:val="left"/>
+              <w:rPr>
+                <w:b w:val="1"/>
+              </w:rPr>
+            </w:pPr>
+            <w:r>
+              <w:rPr>
+                <w:b w:val="1"/>
+                <w:rtl w:val="0"/>
+              </w:rPr>
+              <w:t xml:space="preserve">-Project 참가하는 사람(피넛):</w:t>
+            </w:r>
+          </w:p>
+          <w:p>
+            <w:pPr>
+              <w:widowControl w:val="1"/>
+              <w:spacing w:line="360" w:lineRule="auto"/>
+              <w:jc w:val="left"/>
+              <w:rPr/>
+            </w:pPr>
+            <w:r>
+              <w:rPr>
+                <w:rtl w:val="0"/>
+              </w:rPr>
+              <w:t xml:space="preserve">피넛은 초급 자바 개발자 이며 취준생이다. 혼자서 프로젝트를 이끌어갈 능력이 되지 않는다. 하지만 프로젝트 경험을 쌓고 싶다.</w:t>
+            </w:r>
+          </w:p>
+          <w:p>
+            <w:pPr>
+              <w:widowControl w:val="1"/>
+              <w:spacing w:line="360" w:lineRule="auto"/>
+              <w:jc w:val="left"/>
+              <w:rPr/>
+            </w:pPr>
+            <w:r>
+              <w:rPr>
+                <w:rtl w:val="0"/>
+              </w:rPr>
+              <w:t xml:space="preserve">그래서 어떻게 하면 프로젝트 경험을 쌓을까 하다가 인터넷을 검색하다 프로젝트 경험이 없는 사람도 프로젝트에 참가할 수 있는 'Cocoa'라는 프로젝트 사이트를 알게되어 </w:t>
+            </w:r>
+            <w:r>
+              <w:rPr>
+                <w:b w:val="1"/>
+                <w:rtl w:val="0"/>
+              </w:rPr>
+              <w:t xml:space="preserve"> </w:t>
             </w:r>
             <w:r>
               <w:rPr>
@@ -882,13 +1352,13 @@
                 <w:shd w:fill="d9ead3" w:val="clear"/>
                 <w:rtl w:val="0"/>
               </w:rPr>
-              <w:t xml:space="preserve">로그인</w:t>
-            </w:r>
-            <w:r>
-              <w:rPr>
-                <w:rtl w:val="0"/>
-              </w:rPr>
-              <w:t xml:space="preserve">을 하고 어제 마무리된 프로젝트 사항과 새로 개설한 유튜브 채널을 프로필에 추가하기 위해 </w:t>
+              <w:t xml:space="preserve">회원가입</w:t>
+            </w:r>
+            <w:r>
+              <w:rPr>
+                <w:rtl w:val="0"/>
+              </w:rPr>
+              <w:t xml:space="preserve">을 하고 코코아 홈페이지 있는 프로젝트 모집 글 중에서 쵸비가 모집하는 프로젝트가 자신에게 가장 알맞는 포지션과 자신이 취업에 도움이 될 만한 프로젝트라고 판단하여 프로젝트</w:t>
             </w:r>
             <w:r>
               <w:rPr>
@@ -896,19 +1366,13 @@
                 <w:shd w:fill="d9ead3" w:val="clear"/>
                 <w:rtl w:val="0"/>
               </w:rPr>
-              <w:t xml:space="preserve">프로필을 수정</w:t>
-            </w:r>
-            <w:r>
-              <w:rPr>
-                <w:rtl w:val="0"/>
-              </w:rPr>
-              <w:t xml:space="preserve">했다. 그리고 </w:t>
-            </w:r>
-            <w:r>
-              <w:rPr>
-                <w:rtl w:val="0"/>
-              </w:rPr>
-              <w:t xml:space="preserve">자바</w:t>
+              <w:t xml:space="preserve"> Get in을 클릭</w:t>
+            </w:r>
+            <w:r>
+              <w:rPr>
+                <w:rtl w:val="0"/>
+              </w:rPr>
+              <w:t xml:space="preserve">하였다 </w:t>
             </w:r>
             <w:r>
               <w:rPr>
@@ -916,13 +1380,13 @@
                 <w:shd w:fill="d9ead3" w:val="clear"/>
                 <w:rtl w:val="0"/>
               </w:rPr>
-              <w:t xml:space="preserve"> 카테고리</w:t>
-            </w:r>
-            <w:r>
-              <w:rPr>
-                <w:rtl w:val="0"/>
-              </w:rPr>
-              <w:t xml:space="preserve">의  </w:t>
+              <w:t xml:space="preserve">대화하기 버튼</w:t>
+            </w:r>
+            <w:r>
+              <w:rPr>
+                <w:rtl w:val="0"/>
+              </w:rPr>
+              <w:t xml:space="preserve">을 클릭하여  </w:t>
             </w:r>
             <w:r>
               <w:rPr>
@@ -930,125 +1394,33 @@
                 <w:shd w:fill="d9ead3" w:val="clear"/>
                 <w:rtl w:val="0"/>
               </w:rPr>
-              <w:t xml:space="preserve">코치 프로그래머들의 목록</w:t>
-            </w:r>
-            <w:r>
-              <w:rPr>
-                <w:rtl w:val="0"/>
-              </w:rPr>
-              <w:t xml:space="preserve">에 “영희네 자바백과사전”을 제목으로 </w:t>
-            </w:r>
-            <w:r>
-              <w:rPr>
-                <w:b w:val="1"/>
-                <w:shd w:fill="d9ead3" w:val="clear"/>
-                <w:rtl w:val="0"/>
-              </w:rPr>
-              <w:t xml:space="preserve">글과 요금을 작성</w:t>
-            </w:r>
-            <w:r>
-              <w:rPr>
-                <w:rtl w:val="0"/>
-              </w:rPr>
-              <w:t xml:space="preserve">하여 올려두었다.</w:t>
-            </w:r>
-          </w:p>
-          <w:p>
-            <w:pPr>
-              <w:widowControl w:val="1"/>
-              <w:spacing w:line="360" w:lineRule="auto"/>
-              <w:jc w:val="left"/>
-              <w:rPr/>
-            </w:pPr>
-            <w:r>
-              <w:rPr>
-                <w:rtl w:val="0"/>
-              </w:rPr>
-              <w:t xml:space="preserve">  얼마 지나지 않아 철수라는 개발자에게 </w:t>
-            </w:r>
-            <w:r>
-              <w:rPr>
-                <w:b w:val="1"/>
-                <w:shd w:fill="d9ead3" w:val="clear"/>
-                <w:rtl w:val="0"/>
-              </w:rPr>
-              <w:t xml:space="preserve">코딩 코칭 요청</w:t>
-            </w:r>
-            <w:r>
-              <w:rPr>
-                <w:rtl w:val="0"/>
-              </w:rPr>
-              <w:t xml:space="preserve">이 왔다. 내용을 보니 충분히 설명해줄 수 있는 에러였다. 영희는 곧바로 </w:t>
-            </w:r>
-            <w:r>
-              <w:rPr>
-                <w:b w:val="1"/>
-                <w:shd w:fill="d9ead3" w:val="clear"/>
-                <w:rtl w:val="0"/>
-              </w:rPr>
-              <w:t xml:space="preserve">요청을 수락</w:t>
-            </w:r>
-            <w:r>
-              <w:rPr>
-                <w:rtl w:val="0"/>
-              </w:rPr>
-              <w:t xml:space="preserve">했고 </w:t>
-            </w:r>
-            <w:r>
-              <w:rPr>
-                <w:b w:val="1"/>
-                <w:shd w:fill="d9ead3" w:val="clear"/>
-                <w:rtl w:val="0"/>
-              </w:rPr>
-              <w:t xml:space="preserve">본인의 연락수단, 결제수단 링크</w:t>
-            </w:r>
-            <w:r>
-              <w:rPr>
-                <w:rtl w:val="0"/>
-              </w:rPr>
-              <w:t xml:space="preserve">를 보내주었다. </w:t>
-            </w:r>
-            <w:r>
-              <w:rPr>
-                <w:b w:val="1"/>
-                <w:shd w:fill="d9ead3" w:val="clear"/>
-                <w:rtl w:val="0"/>
-              </w:rPr>
-              <w:t xml:space="preserve">화상회의</w:t>
-            </w:r>
-            <w:r>
-              <w:rPr>
-                <w:rtl w:val="0"/>
-              </w:rPr>
-              <w:t xml:space="preserve">를 통해 영희는 철수의 문제점을 해결해주고 제시해놓은 </w:t>
-            </w:r>
-            <w:r>
-              <w:rPr>
-                <w:b w:val="1"/>
-                <w:shd w:fill="d9ead3" w:val="clear"/>
-                <w:rtl w:val="0"/>
-              </w:rPr>
-              <w:t xml:space="preserve">요금을 입금 받았다</w:t>
-            </w:r>
-            <w:r>
-              <w:rPr>
-                <w:rtl w:val="0"/>
-              </w:rPr>
-              <w:t xml:space="preserve">. 그 결과, 영희는 철수에게 좋은 </w:t>
-            </w:r>
-            <w:r>
-              <w:rPr>
-                <w:b w:val="1"/>
-                <w:shd w:fill="d9ead3" w:val="clear"/>
-                <w:rtl w:val="0"/>
-              </w:rPr>
-              <w:t xml:space="preserve">평점과 후기</w:t>
-            </w:r>
-            <w:r>
-              <w:rPr>
-                <w:rtl w:val="0"/>
-              </w:rPr>
-              <w:t xml:space="preserve">를 받았다.</w:t>
+              <w:t xml:space="preserve">카카오톡 오픈채팅 링크</w:t>
+            </w:r>
+            <w:r>
+              <w:rPr>
+                <w:rtl w:val="0"/>
+              </w:rPr>
+              <w:t xml:space="preserve">로 이동해서 쵸비와 참가 여부에 대</w:t>
+            </w:r>
+            <w:r>
+              <w:rPr>
+                <w:rtl w:val="0"/>
+              </w:rPr>
+              <w:t xml:space="preserve">하여 논의를 했다. </w:t>
+            </w:r>
+          </w:p>
+          <w:p>
+            <w:pPr>
+              <w:widowControl w:val="1"/>
+              <w:spacing w:line="360" w:lineRule="auto"/>
+              <w:jc w:val="left"/>
+              <w:rPr/>
+            </w:pPr>
+            <w:r>
+              <w:rPr>
+                <w:rtl w:val="0"/>
+              </w:rPr>
+              <w:t xml:space="preserve">서로 의견이 일치하여 프로젝트에 참여 하기로 하였다.</w:t>
             </w:r>
           </w:p>
           <w:p>
@@ -1113,24 +1485,6 @@
               <w:t xml:space="preserve">분담 및 일정</w:t>
             </w:r>
           </w:p>
-          <w:p>
-            <w:pPr>
-              <w:widowControl w:val="1"/>
-              <w:jc w:val="center"/>
-              <w:rPr>
-                <w:sz w:val="22"/>
-                <w:szCs w:val="22"/>
-              </w:rPr>
-            </w:pPr>
-            <w:r>
-              <w:rPr>
-                <w:sz w:val="22"/>
-                <w:szCs w:val="22"/>
-                <w:rtl w:val="0"/>
-              </w:rPr>
-              <w:t xml:space="preserve">(미완성)</w:t>
-            </w:r>
-          </w:p>
         </w:tc>
         <w:tc>
           <w:tcPr/>
@@ -1276,7 +1630,7 @@
                 <w:b w:val="1"/>
                 <w:rtl w:val="0"/>
               </w:rPr>
-              <w:t xml:space="preserve">Framework   - STS 4.0</w:t>
+              <w:t xml:space="preserve">Framework   - STS 4.1.1</w:t>
             </w:r>
           </w:p>
           <w:p>
@@ -1314,7 +1668,7 @@
                 <w:b w:val="1"/>
                 <w:rtl w:val="0"/>
               </w:rPr>
-              <w:t xml:space="preserve">Server         - Apache Tomcat 9.0</w:t>
+              <w:t xml:space="preserve">Server         - Apache Tomcat 9.0 , Naver Cloud</w:t>
             </w:r>
           </w:p>
           <w:p>
@@ -1333,7 +1687,7 @@
                 <w:b w:val="1"/>
                 <w:rtl w:val="0"/>
               </w:rPr>
-              <w:t xml:space="preserve">ORM           - Mybatis</w:t>
+              <w:t xml:space="preserve">ORM           - Mybatis 3.1.0</w:t>
             </w:r>
           </w:p>
           <w:p>
@@ -1352,7 +1706,7 @@
                 <w:b w:val="1"/>
                 <w:rtl w:val="0"/>
               </w:rPr>
-              <w:t xml:space="preserve">DB              - MySQL</w:t>
+              <w:t xml:space="preserve">DB              - MySQL 8.0 CE</w:t>
             </w:r>
           </w:p>
           <w:p>
@@ -1391,6 +1745,25 @@
                 <w:rtl w:val="0"/>
               </w:rPr>
               <w:t xml:space="preserve">API             - RESTful API, NAVER AI API</w:t>
+            </w:r>
+          </w:p>
+          <w:p>
+            <w:pPr>
+              <w:tabs>
+                <w:tab w:val="left" w:pos="4300"/>
+              </w:tabs>
+              <w:spacing w:line="360" w:lineRule="auto"/>
+              <w:jc w:val="left"/>
+              <w:rPr>
+                <w:b w:val="1"/>
+              </w:rPr>
+            </w:pPr>
+            <w:r>
+              <w:rPr>
+                <w:b w:val="1"/>
+                <w:rtl w:val="0"/>
+              </w:rPr>
+              <w:t xml:space="preserve">FTP             - FileZilla Client 3.57.0 , PuTTY 0.76</w:t>
             </w:r>
           </w:p>
           <w:p>
@@ -1438,21 +1811,6 @@
               </w:rPr>
               <w:t xml:space="preserve">프로젝트 범위</w:t>
             </w:r>
-          </w:p>
-          <w:p>
-            <w:pPr>
-              <w:widowControl w:val="1"/>
-              <w:jc w:val="center"/>
-              <w:rPr/>
-            </w:pPr>
-            <w:r>
-              <w:rPr>
-                <w:sz w:val="22"/>
-                <w:szCs w:val="22"/>
-                <w:rtl w:val="0"/>
-              </w:rPr>
-              <w:t xml:space="preserve">(미완성)</w:t>
-            </w:r>
             <w:r>
               <w:rPr>
                 <w:rtl w:val="0"/>
@@ -1488,91 +1846,93 @@
               <w:rPr>
                 <w:rtl w:val="0"/>
               </w:rPr>
-              <w:t xml:space="preserve">1</w:t>
-            </w:r>
-            <w:r>
-              <w:rPr>
-                <w:b w:val="1"/>
-                <w:rtl w:val="0"/>
-              </w:rPr>
-              <w:t xml:space="preserve">. 회원관리</w:t>
-            </w:r>
-          </w:p>
-          <w:p>
-            <w:pPr>
-              <w:widowControl w:val="1"/>
-              <w:spacing w:line="360" w:lineRule="auto"/>
-              <w:jc w:val="left"/>
-              <w:rPr/>
-            </w:pPr>
-            <w:r>
-              <w:rPr>
-                <w:rtl w:val="0"/>
-              </w:rPr>
-              <w:t xml:space="preserve">-&gt; 회원가입 - ID 중복확인 / PW 일치확인</w:t>
-            </w:r>
-          </w:p>
-          <w:p>
-            <w:pPr>
-              <w:widowControl w:val="1"/>
-              <w:spacing w:line="360" w:lineRule="auto"/>
-              <w:jc w:val="left"/>
-              <w:rPr/>
-            </w:pPr>
-            <w:r>
-              <w:rPr>
-                <w:rtl w:val="0"/>
-              </w:rPr>
-              <w:t xml:space="preserve">-&gt; 회원정보수정</w:t>
-            </w:r>
-          </w:p>
-          <w:p>
-            <w:pPr>
-              <w:widowControl w:val="1"/>
-              <w:spacing w:line="360" w:lineRule="auto"/>
-              <w:jc w:val="left"/>
-              <w:rPr/>
-            </w:pPr>
-            <w:r>
-              <w:rPr>
-                <w:rtl w:val="0"/>
-              </w:rPr>
-              <w:t xml:space="preserve">-&gt; 회원탈퇴</w:t>
-            </w:r>
-          </w:p>
-          <w:p>
-            <w:pPr>
-              <w:widowControl w:val="1"/>
-              <w:spacing w:line="360" w:lineRule="auto"/>
-              <w:jc w:val="left"/>
-              <w:rPr/>
-            </w:pPr>
-            <w:r>
-              <w:rPr>
-                <w:rtl w:val="0"/>
-              </w:rPr>
-              <w:t xml:space="preserve">-&gt; 회원인증 - 로그인 / 로그아웃</w:t>
-            </w:r>
-          </w:p>
-          <w:p>
-            <w:pPr>
-              <w:widowControl w:val="1"/>
-              <w:spacing w:line="360" w:lineRule="auto"/>
-              <w:jc w:val="left"/>
-              <w:rPr/>
-            </w:pPr>
-            <w:r>
-              <w:rPr>
-                <w:rtl w:val="0"/>
-              </w:rPr>
-            </w:r>
-          </w:p>
-          <w:p>
-            <w:pPr>
-              <w:widowControl w:val="1"/>
-              <w:spacing w:line="360" w:lineRule="auto"/>
-              <w:jc w:val="left"/>
-              <w:rPr/>
+              <w:t xml:space="preserve">1. </w:t>
+            </w:r>
+            <w:r>
+              <w:rPr>
+                <w:b w:val="1"/>
+                <w:rtl w:val="0"/>
+              </w:rPr>
+              <w:t xml:space="preserve">홈 화면</w:t>
+            </w:r>
+          </w:p>
+          <w:p>
+            <w:pPr>
+              <w:widowControl w:val="1"/>
+              <w:spacing w:line="360" w:lineRule="auto"/>
+              <w:jc w:val="left"/>
+              <w:rPr/>
+            </w:pPr>
+            <w:r>
+              <w:rPr>
+                <w:rtl w:val="0"/>
+              </w:rPr>
+              <w:t xml:space="preserve">-&gt; 상단 로고</w:t>
+            </w:r>
+          </w:p>
+          <w:p>
+            <w:pPr>
+              <w:widowControl w:val="1"/>
+              <w:spacing w:line="360" w:lineRule="auto"/>
+              <w:jc w:val="left"/>
+              <w:rPr/>
+            </w:pPr>
+            <w:r>
+              <w:rPr>
+                <w:rtl w:val="0"/>
+              </w:rPr>
+              <w:t xml:space="preserve">-&gt; 우측상단 (비로그인시) 로그인 , 회원가입 버튼</w:t>
+            </w:r>
+          </w:p>
+          <w:p>
+            <w:pPr>
+              <w:widowControl w:val="1"/>
+              <w:spacing w:line="360" w:lineRule="auto"/>
+              <w:jc w:val="left"/>
+              <w:rPr/>
+            </w:pPr>
+            <w:r>
+              <w:rPr>
+                <w:rtl w:val="0"/>
+              </w:rPr>
+              <w:t xml:space="preserve">-&gt; 우측상단 (로그인시) 마이페이지 , 로그아웃 버튼 </w:t>
+            </w:r>
+          </w:p>
+          <w:p>
+            <w:pPr>
+              <w:widowControl w:val="1"/>
+              <w:spacing w:line="360" w:lineRule="auto"/>
+              <w:jc w:val="left"/>
+              <w:rPr/>
+            </w:pPr>
+            <w:r>
+              <w:rPr>
+                <w:rtl w:val="0"/>
+              </w:rPr>
+              <w:t xml:space="preserve">-&gt; 코칭, 프로젝트 리스트로 이동 링크</w:t>
+            </w:r>
+          </w:p>
+          <w:p>
+            <w:pPr>
+              <w:widowControl w:val="1"/>
+              <w:spacing w:line="360" w:lineRule="auto"/>
+              <w:jc w:val="left"/>
+              <w:rPr/>
+            </w:pPr>
+            <w:r>
+              <w:rPr>
+                <w:rtl w:val="0"/>
+              </w:rPr>
+            </w:r>
+          </w:p>
+          <w:p>
+            <w:pPr>
+              <w:widowControl w:val="1"/>
+              <w:spacing w:line="360" w:lineRule="auto"/>
+              <w:jc w:val="left"/>
+              <w:rPr>
+                <w:b w:val="1"/>
+              </w:rPr>
             </w:pPr>
             <w:r>
               <w:rPr>
@@ -1585,161 +1945,1884 @@
                 <w:b w:val="1"/>
                 <w:rtl w:val="0"/>
               </w:rPr>
+              <w:t xml:space="preserve">로그인 화면</w:t>
+            </w:r>
+          </w:p>
+          <w:p>
+            <w:pPr>
+              <w:widowControl w:val="1"/>
+              <w:spacing w:line="360" w:lineRule="auto"/>
+              <w:jc w:val="left"/>
+              <w:rPr/>
+            </w:pPr>
+            <w:r>
+              <w:rPr>
+                <w:rtl w:val="0"/>
+              </w:rPr>
+              <w:t xml:space="preserve">-&gt; Id,Pwd 입력란</w:t>
+            </w:r>
+          </w:p>
+          <w:p>
+            <w:pPr>
+              <w:widowControl w:val="1"/>
+              <w:spacing w:line="360" w:lineRule="auto"/>
+              <w:jc w:val="left"/>
+              <w:rPr/>
+            </w:pPr>
+            <w:r>
+              <w:rPr>
+                <w:rtl w:val="0"/>
+              </w:rPr>
+              <w:t xml:space="preserve">-&gt; 로그인 버튼</w:t>
+            </w:r>
+          </w:p>
+          <w:p>
+            <w:pPr>
+              <w:widowControl w:val="1"/>
+              <w:spacing w:line="360" w:lineRule="auto"/>
+              <w:jc w:val="left"/>
+              <w:rPr/>
+            </w:pPr>
+            <w:r>
+              <w:rPr>
+                <w:rtl w:val="0"/>
+              </w:rPr>
+              <w:t xml:space="preserve">-&gt; 잘못 입력시 경고창 표시</w:t>
+            </w:r>
+          </w:p>
+          <w:p>
+            <w:pPr>
+              <w:widowControl w:val="1"/>
+              <w:spacing w:line="360" w:lineRule="auto"/>
+              <w:jc w:val="left"/>
+              <w:rPr/>
+            </w:pPr>
+            <w:r>
+              <w:rPr>
+                <w:rtl w:val="0"/>
+              </w:rPr>
+              <w:t xml:space="preserve">-&gt; 로그인 성공시 세션에 회원정보, log on 상태 저장</w:t>
+            </w:r>
+          </w:p>
+          <w:p>
+            <w:pPr>
+              <w:widowControl w:val="1"/>
+              <w:spacing w:line="360" w:lineRule="auto"/>
+              <w:jc w:val="left"/>
+              <w:rPr/>
+            </w:pPr>
+            <w:r>
+              <w:rPr>
+                <w:rtl w:val="0"/>
+              </w:rPr>
+              <w:t xml:space="preserve">-&gt; 회원정보 없을 시 회원가입 화면으로 이동 링크</w:t>
+            </w:r>
+          </w:p>
+          <w:p>
+            <w:pPr>
+              <w:widowControl w:val="1"/>
+              <w:spacing w:line="360" w:lineRule="auto"/>
+              <w:jc w:val="left"/>
+              <w:rPr/>
+            </w:pPr>
+            <w:r>
+              <w:rPr>
+                <w:rtl w:val="0"/>
+              </w:rPr>
+            </w:r>
+          </w:p>
+          <w:p>
+            <w:pPr>
+              <w:widowControl w:val="1"/>
+              <w:spacing w:line="360" w:lineRule="auto"/>
+              <w:jc w:val="left"/>
+              <w:rPr>
+                <w:b w:val="1"/>
+              </w:rPr>
+            </w:pPr>
+            <w:r>
+              <w:rPr>
+                <w:rtl w:val="0"/>
+              </w:rPr>
+              <w:t xml:space="preserve">3</w:t>
+            </w:r>
+            <w:r>
+              <w:rPr>
+                <w:b w:val="1"/>
+                <w:rtl w:val="0"/>
+              </w:rPr>
+              <w:t xml:space="preserve">. 회원가입 화면</w:t>
+            </w:r>
+          </w:p>
+          <w:p>
+            <w:pPr>
+              <w:widowControl w:val="1"/>
+              <w:spacing w:line="360" w:lineRule="auto"/>
+              <w:jc w:val="left"/>
+              <w:rPr/>
+            </w:pPr>
+            <w:r>
+              <w:rPr>
+                <w:rtl w:val="0"/>
+              </w:rPr>
+              <w:t xml:space="preserve">-&gt; 회원가입 - ID 중복확인 버튼 / PW 일치확인</w:t>
+            </w:r>
+          </w:p>
+          <w:p>
+            <w:pPr>
+              <w:widowControl w:val="1"/>
+              <w:spacing w:line="360" w:lineRule="auto"/>
+              <w:jc w:val="left"/>
+              <w:rPr/>
+            </w:pPr>
+            <w:r>
+              <w:rPr>
+                <w:rtl w:val="0"/>
+              </w:rPr>
+              <w:t xml:space="preserve">-&gt; 회원가입 실행 버튼</w:t>
+            </w:r>
+          </w:p>
+          <w:p>
+            <w:pPr>
+              <w:widowControl w:val="1"/>
+              <w:spacing w:line="360" w:lineRule="auto"/>
+              <w:jc w:val="left"/>
+              <w:rPr/>
+            </w:pPr>
+            <w:r>
+              <w:rPr>
+                <w:rtl w:val="0"/>
+              </w:rPr>
+              <w:t xml:space="preserve">-&gt; 회원가입 완료하면 홈 화면 으로 이동</w:t>
+            </w:r>
+          </w:p>
+          <w:p>
+            <w:pPr>
+              <w:widowControl w:val="1"/>
+              <w:spacing w:line="360" w:lineRule="auto"/>
+              <w:jc w:val="left"/>
+              <w:rPr/>
+            </w:pPr>
+            <w:r>
+              <w:rPr>
+                <w:rtl w:val="0"/>
+              </w:rPr>
+              <w:t xml:space="preserve">-&gt; 회원정보 있을 시 로그인 화면으로 이동 링크</w:t>
+            </w:r>
+          </w:p>
+          <w:p>
+            <w:pPr>
+              <w:widowControl w:val="1"/>
+              <w:spacing w:line="360" w:lineRule="auto"/>
+              <w:jc w:val="left"/>
+              <w:rPr/>
+            </w:pPr>
+            <w:r>
+              <w:rPr>
+                <w:rtl w:val="0"/>
+              </w:rPr>
+            </w:r>
+          </w:p>
+          <w:p>
+            <w:pPr>
+              <w:widowControl w:val="1"/>
+              <w:spacing w:line="360" w:lineRule="auto"/>
+              <w:jc w:val="left"/>
+              <w:rPr>
+                <w:b w:val="1"/>
+              </w:rPr>
+            </w:pPr>
+            <w:r>
+              <w:rPr>
+                <w:rtl w:val="0"/>
+              </w:rPr>
+              <w:t xml:space="preserve">4. </w:t>
+            </w:r>
+            <w:r>
+              <w:rPr>
+                <w:b w:val="1"/>
+                <w:rtl w:val="0"/>
+              </w:rPr>
+              <w:t xml:space="preserve">로그아웃 버튼</w:t>
+            </w:r>
+          </w:p>
+          <w:p>
+            <w:pPr>
+              <w:widowControl w:val="1"/>
+              <w:spacing w:line="360" w:lineRule="auto"/>
+              <w:jc w:val="left"/>
+              <w:rPr/>
+            </w:pPr>
+            <w:r>
+              <w:rPr>
+                <w:rtl w:val="0"/>
+              </w:rPr>
+              <w:t xml:space="preserve">-&gt; 세션에 저장된 회원정보, log on 상태 제거</w:t>
+            </w:r>
+          </w:p>
+          <w:p>
+            <w:pPr>
+              <w:widowControl w:val="1"/>
+              <w:spacing w:line="360" w:lineRule="auto"/>
+              <w:jc w:val="left"/>
+              <w:rPr/>
+            </w:pPr>
+            <w:r>
+              <w:rPr>
+                <w:rtl w:val="0"/>
+              </w:rPr>
+              <w:t xml:space="preserve">-&gt; 홈화면 이동</w:t>
+            </w:r>
+          </w:p>
+          <w:p>
+            <w:pPr>
+              <w:widowControl w:val="1"/>
+              <w:spacing w:line="360" w:lineRule="auto"/>
+              <w:jc w:val="left"/>
+              <w:rPr/>
+            </w:pPr>
+            <w:r>
+              <w:rPr>
+                <w:rtl w:val="0"/>
+              </w:rPr>
+            </w:r>
+          </w:p>
+          <w:p>
+            <w:pPr>
+              <w:widowControl w:val="1"/>
+              <w:spacing w:line="360" w:lineRule="auto"/>
+              <w:jc w:val="left"/>
+              <w:rPr>
+                <w:b w:val="1"/>
+              </w:rPr>
+            </w:pPr>
+            <w:r>
+              <w:rPr>
+                <w:rtl w:val="0"/>
+              </w:rPr>
+              <w:t xml:space="preserve">5. </w:t>
+            </w:r>
+            <w:r>
+              <w:rPr>
+                <w:b w:val="1"/>
+                <w:rtl w:val="0"/>
+              </w:rPr>
+              <w:t xml:space="preserve">마이페이지 화면</w:t>
+            </w:r>
+          </w:p>
+          <w:p>
+            <w:pPr>
+              <w:widowControl w:val="1"/>
+              <w:spacing w:line="360" w:lineRule="auto"/>
+              <w:jc w:val="left"/>
+              <w:rPr/>
+            </w:pPr>
+            <w:r>
+              <w:rPr>
+                <w:rtl w:val="0"/>
+              </w:rPr>
+              <w:t xml:space="preserve">-&gt; (프로필, 보낸 요청, 받은 요청, 회원정보)</w:t>
+            </w:r>
+          </w:p>
+          <w:p>
+            <w:pPr>
+              <w:widowControl w:val="1"/>
+              <w:spacing w:line="360" w:lineRule="auto"/>
+              <w:jc w:val="left"/>
+              <w:rPr/>
+            </w:pPr>
+            <w:r>
+              <w:rPr>
+                <w:rtl w:val="0"/>
+              </w:rPr>
+              <w:t xml:space="preserve">-&gt; 4개의 사이드 메뉴</w:t>
+            </w:r>
+          </w:p>
+          <w:p>
+            <w:pPr>
+              <w:widowControl w:val="1"/>
+              <w:spacing w:line="360" w:lineRule="auto"/>
+              <w:jc w:val="left"/>
+              <w:rPr/>
+            </w:pPr>
+            <w:r>
+              <w:rPr>
+                <w:rtl w:val="0"/>
+              </w:rPr>
+              <w:t xml:space="preserve">-&gt; 마이페이지 첫화면은 프로필 화면</w:t>
+            </w:r>
+          </w:p>
+          <w:p>
+            <w:pPr>
+              <w:widowControl w:val="1"/>
+              <w:spacing w:line="360" w:lineRule="auto"/>
+              <w:jc w:val="left"/>
+              <w:rPr/>
+            </w:pPr>
+            <w:r>
+              <w:rPr>
+                <w:rtl w:val="0"/>
+              </w:rPr>
+            </w:r>
+          </w:p>
+          <w:p>
+            <w:pPr>
+              <w:widowControl w:val="1"/>
+              <w:spacing w:line="360" w:lineRule="auto"/>
+              <w:jc w:val="left"/>
+              <w:rPr/>
+            </w:pPr>
+            <w:r>
+              <w:rPr>
+                <w:rtl w:val="0"/>
+              </w:rPr>
+              <w:t xml:space="preserve">6. </w:t>
+            </w:r>
+            <w:r>
+              <w:rPr>
+                <w:b w:val="1"/>
+                <w:rtl w:val="0"/>
+              </w:rPr>
               <w:t xml:space="preserve">프로필</w:t>
             </w:r>
             <w:r>
               <w:rPr>
                 <w:rtl w:val="0"/>
               </w:rPr>
-            </w:r>
-          </w:p>
-          <w:p>
-            <w:pPr>
-              <w:widowControl w:val="1"/>
-              <w:spacing w:line="360" w:lineRule="auto"/>
-              <w:jc w:val="left"/>
-              <w:rPr/>
-            </w:pPr>
-            <w:r>
-              <w:rPr>
-                <w:rtl w:val="0"/>
-              </w:rPr>
-              <w:t xml:space="preserve">-&gt; 프로필 작성 - 사진 업로드</w:t>
-            </w:r>
-          </w:p>
-          <w:p>
-            <w:pPr>
-              <w:widowControl w:val="1"/>
-              <w:spacing w:line="360" w:lineRule="auto"/>
-              <w:jc w:val="left"/>
-              <w:rPr/>
-            </w:pPr>
-            <w:r>
-              <w:rPr>
-                <w:rtl w:val="0"/>
-              </w:rPr>
-              <w:t xml:space="preserve">-&gt; 프로필 수정 - 사진 업로드</w:t>
-            </w:r>
-          </w:p>
-          <w:p>
-            <w:pPr>
-              <w:widowControl w:val="1"/>
-              <w:spacing w:line="360" w:lineRule="auto"/>
-              <w:jc w:val="left"/>
-              <w:rPr/>
-            </w:pPr>
-            <w:r>
-              <w:rPr>
-                <w:rtl w:val="0"/>
-              </w:rPr>
-            </w:r>
-          </w:p>
-          <w:p>
-            <w:pPr>
-              <w:widowControl w:val="1"/>
-              <w:spacing w:line="360" w:lineRule="auto"/>
-              <w:jc w:val="left"/>
-              <w:rPr>
-                <w:b w:val="1"/>
-              </w:rPr>
-            </w:pPr>
-            <w:r>
-              <w:rPr>
-                <w:rtl w:val="0"/>
-              </w:rPr>
-              <w:t xml:space="preserve">3. </w:t>
-            </w:r>
-            <w:r>
-              <w:rPr>
-                <w:b w:val="1"/>
-                <w:rtl w:val="0"/>
-              </w:rPr>
-              <w:t xml:space="preserve">코치 게시글</w:t>
-            </w:r>
-          </w:p>
-          <w:p>
-            <w:pPr>
-              <w:widowControl w:val="1"/>
-              <w:spacing w:line="360" w:lineRule="auto"/>
-              <w:jc w:val="left"/>
-              <w:rPr/>
-            </w:pPr>
-            <w:r>
-              <w:rPr>
-                <w:rtl w:val="0"/>
-              </w:rPr>
-              <w:t xml:space="preserve">-&gt; 언어별 코치 게시글 조회</w:t>
-            </w:r>
-          </w:p>
-          <w:p>
-            <w:pPr>
-              <w:widowControl w:val="1"/>
-              <w:spacing w:line="360" w:lineRule="auto"/>
-              <w:jc w:val="left"/>
-              <w:rPr/>
-            </w:pPr>
-            <w:r>
-              <w:rPr>
-                <w:rtl w:val="0"/>
-              </w:rPr>
-              <w:t xml:space="preserve">-&gt; 코치 게시글에 본인 글 추가</w:t>
-            </w:r>
-          </w:p>
-          <w:p>
-            <w:pPr>
-              <w:widowControl w:val="1"/>
-              <w:spacing w:line="360" w:lineRule="auto"/>
-              <w:jc w:val="left"/>
-              <w:rPr/>
-            </w:pPr>
-            <w:r>
-              <w:rPr>
-                <w:rtl w:val="0"/>
-              </w:rPr>
-              <w:t xml:space="preserve">-&gt; 코치 게시글에 본인 글 수정</w:t>
-            </w:r>
-          </w:p>
-          <w:p>
-            <w:pPr>
-              <w:widowControl w:val="1"/>
-              <w:spacing w:line="360" w:lineRule="auto"/>
-              <w:jc w:val="left"/>
-              <w:rPr/>
-            </w:pPr>
-            <w:r>
-              <w:rPr>
-                <w:rtl w:val="0"/>
-              </w:rPr>
-              <w:t xml:space="preserve">-&gt; 코치 게시글에 본인 글 삭제</w:t>
-            </w:r>
-          </w:p>
-          <w:p>
-            <w:pPr>
-              <w:widowControl w:val="1"/>
-              <w:spacing w:line="360" w:lineRule="auto"/>
-              <w:jc w:val="left"/>
-              <w:rPr/>
-            </w:pPr>
-            <w:r>
-              <w:rPr>
-                <w:rtl w:val="0"/>
-              </w:rPr>
-            </w:r>
-          </w:p>
-          <w:p>
-            <w:pPr>
-              <w:widowControl w:val="1"/>
-              <w:spacing w:line="360" w:lineRule="auto"/>
-              <w:jc w:val="left"/>
-              <w:rPr>
-                <w:b w:val="1"/>
-              </w:rPr>
-            </w:pPr>
-            <w:r>
-              <w:rPr>
-                <w:rtl w:val="0"/>
-              </w:rPr>
-              <w:t xml:space="preserve">4. </w:t>
+              <w:t xml:space="preserve"> </w:t>
+            </w:r>
+          </w:p>
+          <w:p>
+            <w:pPr>
+              <w:widowControl w:val="1"/>
+              <w:spacing w:line="360" w:lineRule="auto"/>
+              <w:jc w:val="left"/>
+              <w:rPr/>
+            </w:pPr>
+            <w:r>
+              <w:rPr>
+                <w:rtl w:val="0"/>
+              </w:rPr>
+              <w:t xml:space="preserve">-&gt; 프로필 작성 - 사진 업로드 , 소개 및 경력 작성</w:t>
+            </w:r>
+          </w:p>
+          <w:p>
+            <w:pPr>
+              <w:widowControl w:val="1"/>
+              <w:spacing w:line="360" w:lineRule="auto"/>
+              <w:jc w:val="left"/>
+              <w:rPr/>
+            </w:pPr>
+            <w:r>
+              <w:rPr>
+                <w:rtl w:val="0"/>
+              </w:rPr>
+              <w:t xml:space="preserve">-&gt; 프로필 수정 - 사진 업로드 , 소개 및 경력 재작성</w:t>
+            </w:r>
+          </w:p>
+          <w:p>
+            <w:pPr>
+              <w:widowControl w:val="1"/>
+              <w:spacing w:line="360" w:lineRule="auto"/>
+              <w:jc w:val="left"/>
+              <w:rPr/>
+            </w:pPr>
+            <w:r>
+              <w:rPr>
+                <w:rtl w:val="0"/>
+              </w:rPr>
+            </w:r>
+          </w:p>
+          <w:p>
+            <w:pPr>
+              <w:widowControl w:val="1"/>
+              <w:spacing w:line="360" w:lineRule="auto"/>
+              <w:jc w:val="left"/>
+              <w:rPr/>
+            </w:pPr>
+            <w:r>
+              <w:rPr>
+                <w:rtl w:val="0"/>
+              </w:rPr>
+              <w:t xml:space="preserve">7. </w:t>
+            </w:r>
+            <w:r>
+              <w:rPr>
+                <w:b w:val="1"/>
+                <w:rtl w:val="0"/>
+              </w:rPr>
+              <w:t xml:space="preserve">보낸 요청</w:t>
+            </w:r>
+            <w:r>
+              <w:rPr>
+                <w:rtl w:val="0"/>
+              </w:rPr>
+              <w:t xml:space="preserve"> </w:t>
+            </w:r>
+          </w:p>
+          <w:p>
+            <w:pPr>
+              <w:widowControl w:val="1"/>
+              <w:spacing w:line="360" w:lineRule="auto"/>
+              <w:jc w:val="left"/>
+              <w:rPr/>
+            </w:pPr>
+            <w:r>
+              <w:rPr>
+                <w:rtl w:val="0"/>
+              </w:rPr>
+              <w:t xml:space="preserve">-&gt; 본인이 보낸 코칭 요청서 리스트</w:t>
+            </w:r>
+          </w:p>
+          <w:p>
+            <w:pPr>
+              <w:widowControl w:val="1"/>
+              <w:spacing w:line="360" w:lineRule="auto"/>
+              <w:jc w:val="left"/>
+              <w:rPr/>
+            </w:pPr>
+            <w:r>
+              <w:rPr>
+                <w:rtl w:val="0"/>
+              </w:rPr>
+              <w:t xml:space="preserve">-&gt; 코치 Id , 요청 제목 , 요청 날짜 , 상태 표시</w:t>
+            </w:r>
+          </w:p>
+          <w:p>
+            <w:pPr>
+              <w:widowControl w:val="1"/>
+              <w:spacing w:line="360" w:lineRule="auto"/>
+              <w:jc w:val="left"/>
+              <w:rPr/>
+            </w:pPr>
+            <w:r>
+              <w:rPr>
+                <w:rtl w:val="0"/>
+              </w:rPr>
+              <w:t xml:space="preserve">-&gt; 상태 표시 값 별로 필터링 기능 (대기, 거절, 수락, 완료)</w:t>
+            </w:r>
+          </w:p>
+          <w:p>
+            <w:pPr>
+              <w:widowControl w:val="1"/>
+              <w:spacing w:line="360" w:lineRule="auto"/>
+              <w:jc w:val="left"/>
+              <w:rPr/>
+            </w:pPr>
+            <w:r>
+              <w:rPr>
+                <w:rtl w:val="0"/>
+              </w:rPr>
+              <w:t xml:space="preserve">-&gt; 요청 제목 클릭 시 해당 요청 내용 상세보기</w:t>
+            </w:r>
+          </w:p>
+          <w:p>
+            <w:pPr>
+              <w:widowControl w:val="1"/>
+              <w:spacing w:line="360" w:lineRule="auto"/>
+              <w:jc w:val="left"/>
+              <w:rPr/>
+            </w:pPr>
+            <w:r>
+              <w:rPr>
+                <w:rtl w:val="0"/>
+              </w:rPr>
+              <w:t xml:space="preserve">-&gt; 대기 상태 요청 상세보기 화면</w:t>
+            </w:r>
+          </w:p>
+          <w:p>
+            <w:pPr>
+              <w:widowControl w:val="1"/>
+              <w:spacing w:line="360" w:lineRule="auto"/>
+              <w:jc w:val="left"/>
+              <w:rPr/>
+            </w:pPr>
+            <w:r>
+              <w:rPr>
+                <w:rtl w:val="0"/>
+              </w:rPr>
+              <w:t xml:space="preserve">    -&gt; 요청 작성 내용들 , 수정, 철회, 목록으로 버튼</w:t>
+            </w:r>
+          </w:p>
+          <w:p>
+            <w:pPr>
+              <w:widowControl w:val="1"/>
+              <w:spacing w:line="360" w:lineRule="auto"/>
+              <w:jc w:val="left"/>
+              <w:rPr/>
+            </w:pPr>
+            <w:r>
+              <w:rPr>
+                <w:rtl w:val="0"/>
+              </w:rPr>
+              <w:t xml:space="preserve">-&gt; 거절 상태 요청 상세보기 화면</w:t>
+            </w:r>
+          </w:p>
+          <w:p>
+            <w:pPr>
+              <w:widowControl w:val="1"/>
+              <w:spacing w:line="360" w:lineRule="auto"/>
+              <w:jc w:val="left"/>
+              <w:rPr/>
+            </w:pPr>
+            <w:r>
+              <w:rPr>
+                <w:rtl w:val="0"/>
+              </w:rPr>
+              <w:t xml:space="preserve">    -&gt; 요청 작성 내용들 , 거절사유, 철회, 목록으로 버튼</w:t>
+            </w:r>
+          </w:p>
+          <w:p>
+            <w:pPr>
+              <w:widowControl w:val="1"/>
+              <w:spacing w:line="360" w:lineRule="auto"/>
+              <w:jc w:val="left"/>
+              <w:rPr/>
+            </w:pPr>
+            <w:r>
+              <w:rPr>
+                <w:rtl w:val="0"/>
+              </w:rPr>
+              <w:t xml:space="preserve">-&gt; 수락 상태 요청 상세보기 화면</w:t>
+            </w:r>
+          </w:p>
+          <w:p>
+            <w:pPr>
+              <w:widowControl w:val="1"/>
+              <w:spacing w:line="360" w:lineRule="auto"/>
+              <w:jc w:val="left"/>
+              <w:rPr/>
+            </w:pPr>
+            <w:r>
+              <w:rPr>
+                <w:rtl w:val="0"/>
+              </w:rPr>
+              <w:t xml:space="preserve">    -&gt; 요청 작성 내용들 , 수락정보 , 후기 작성, 목록으로 버튼</w:t>
+            </w:r>
+          </w:p>
+          <w:p>
+            <w:pPr>
+              <w:widowControl w:val="1"/>
+              <w:spacing w:line="360" w:lineRule="auto"/>
+              <w:jc w:val="left"/>
+              <w:rPr/>
+            </w:pPr>
+            <w:r>
+              <w:rPr>
+                <w:rtl w:val="0"/>
+              </w:rPr>
+              <w:t xml:space="preserve">    -&gt; 후기 작성시 상태 표시 ‘완료’로 변경</w:t>
+            </w:r>
+          </w:p>
+          <w:p>
+            <w:pPr>
+              <w:widowControl w:val="1"/>
+              <w:spacing w:line="360" w:lineRule="auto"/>
+              <w:jc w:val="left"/>
+              <w:rPr/>
+            </w:pPr>
+            <w:r>
+              <w:rPr>
+                <w:rtl w:val="0"/>
+              </w:rPr>
+              <w:t xml:space="preserve">-&gt; 완료 상태 요청 상세보기 화면</w:t>
+            </w:r>
+          </w:p>
+          <w:p>
+            <w:pPr>
+              <w:widowControl w:val="1"/>
+              <w:spacing w:line="360" w:lineRule="auto"/>
+              <w:jc w:val="left"/>
+              <w:rPr/>
+            </w:pPr>
+            <w:r>
+              <w:rPr>
+                <w:rtl w:val="0"/>
+              </w:rPr>
+              <w:t xml:space="preserve">    -&gt;  요청 작성 내용들 , 수락정보 , 목록으로 버튼</w:t>
+            </w:r>
+          </w:p>
+          <w:p>
+            <w:pPr>
+              <w:widowControl w:val="1"/>
+              <w:spacing w:line="360" w:lineRule="auto"/>
+              <w:jc w:val="left"/>
+              <w:rPr/>
+            </w:pPr>
+            <w:r>
+              <w:rPr>
+                <w:rtl w:val="0"/>
+              </w:rPr>
+            </w:r>
+          </w:p>
+          <w:p>
+            <w:pPr>
+              <w:widowControl w:val="1"/>
+              <w:spacing w:line="360" w:lineRule="auto"/>
+              <w:jc w:val="left"/>
+              <w:rPr>
+                <w:b w:val="1"/>
+              </w:rPr>
+            </w:pPr>
+            <w:r>
+              <w:rPr>
+                <w:rtl w:val="0"/>
+              </w:rPr>
+              <w:t xml:space="preserve">8. </w:t>
+            </w:r>
+            <w:r>
+              <w:rPr>
+                <w:b w:val="1"/>
+                <w:rtl w:val="0"/>
+              </w:rPr>
+              <w:t xml:space="preserve">받은 요청</w:t>
+            </w:r>
+          </w:p>
+          <w:p>
+            <w:pPr>
+              <w:widowControl w:val="1"/>
+              <w:spacing w:line="360" w:lineRule="auto"/>
+              <w:jc w:val="left"/>
+              <w:rPr/>
+            </w:pPr>
+            <w:r>
+              <w:rPr>
+                <w:rtl w:val="0"/>
+              </w:rPr>
+              <w:t xml:space="preserve">-&gt; 본인이 받은 코칭 요청서 리스트</w:t>
+            </w:r>
+          </w:p>
+          <w:p>
+            <w:pPr>
+              <w:widowControl w:val="1"/>
+              <w:spacing w:line="360" w:lineRule="auto"/>
+              <w:jc w:val="left"/>
+              <w:rPr/>
+            </w:pPr>
+            <w:r>
+              <w:rPr>
+                <w:rtl w:val="0"/>
+              </w:rPr>
+              <w:t xml:space="preserve">-&gt; 요청자 Id , 요청 제목 , 요청 날짜 , 상태 표시</w:t>
+            </w:r>
+          </w:p>
+          <w:p>
+            <w:pPr>
+              <w:widowControl w:val="1"/>
+              <w:spacing w:line="360" w:lineRule="auto"/>
+              <w:jc w:val="left"/>
+              <w:rPr/>
+            </w:pPr>
+            <w:r>
+              <w:rPr>
+                <w:rtl w:val="0"/>
+              </w:rPr>
+              <w:t xml:space="preserve">-&gt; 상태 표시 값 별로 필터링 기능 (대기, 거절, 수락, 완료)</w:t>
+            </w:r>
+          </w:p>
+          <w:p>
+            <w:pPr>
+              <w:widowControl w:val="1"/>
+              <w:spacing w:line="360" w:lineRule="auto"/>
+              <w:jc w:val="left"/>
+              <w:rPr/>
+            </w:pPr>
+            <w:r>
+              <w:rPr>
+                <w:rtl w:val="0"/>
+              </w:rPr>
+              <w:t xml:space="preserve">-&gt; 요청 제목 클릭 시 해당 요청 내용 상세보기</w:t>
+            </w:r>
+          </w:p>
+          <w:p>
+            <w:pPr>
+              <w:widowControl w:val="1"/>
+              <w:spacing w:line="360" w:lineRule="auto"/>
+              <w:jc w:val="left"/>
+              <w:rPr/>
+            </w:pPr>
+            <w:r>
+              <w:rPr>
+                <w:rtl w:val="0"/>
+              </w:rPr>
+              <w:t xml:space="preserve">-&gt; 대기 상태 요청 상세보기 화면</w:t>
+            </w:r>
+          </w:p>
+          <w:p>
+            <w:pPr>
+              <w:widowControl w:val="1"/>
+              <w:spacing w:line="360" w:lineRule="auto"/>
+              <w:jc w:val="left"/>
+              <w:rPr/>
+            </w:pPr>
+            <w:r>
+              <w:rPr>
+                <w:rtl w:val="0"/>
+              </w:rPr>
+              <w:t xml:space="preserve">    -&gt; 요청 작성 내용들 , 수락 , 거절 , 목록으로 버튼</w:t>
+            </w:r>
+          </w:p>
+          <w:p>
+            <w:pPr>
+              <w:widowControl w:val="1"/>
+              <w:spacing w:line="360" w:lineRule="auto"/>
+              <w:jc w:val="left"/>
+              <w:rPr/>
+            </w:pPr>
+            <w:r>
+              <w:rPr>
+                <w:rtl w:val="0"/>
+              </w:rPr>
+              <w:t xml:space="preserve">    -&gt; 수락 선택 시 수락 정보 입력후 전송</w:t>
+            </w:r>
+          </w:p>
+          <w:p>
+            <w:pPr>
+              <w:widowControl w:val="1"/>
+              <w:spacing w:line="360" w:lineRule="auto"/>
+              <w:jc w:val="left"/>
+              <w:rPr/>
+            </w:pPr>
+            <w:r>
+              <w:rPr>
+                <w:rtl w:val="0"/>
+              </w:rPr>
+              <w:t xml:space="preserve">    -&gt; 거절 선택 시 거절 사유 입력후 전송</w:t>
+            </w:r>
+          </w:p>
+          <w:p>
+            <w:pPr>
+              <w:widowControl w:val="1"/>
+              <w:spacing w:line="360" w:lineRule="auto"/>
+              <w:jc w:val="left"/>
+              <w:rPr/>
+            </w:pPr>
+            <w:r>
+              <w:rPr>
+                <w:rtl w:val="0"/>
+              </w:rPr>
+              <w:t xml:space="preserve">-&gt; 거절 상태 요청 상세보기 화면</w:t>
+            </w:r>
+          </w:p>
+          <w:p>
+            <w:pPr>
+              <w:widowControl w:val="1"/>
+              <w:spacing w:line="360" w:lineRule="auto"/>
+              <w:jc w:val="left"/>
+              <w:rPr/>
+            </w:pPr>
+            <w:r>
+              <w:rPr>
+                <w:rtl w:val="0"/>
+              </w:rPr>
+              <w:t xml:space="preserve">    -&gt; 요청 작성 내용들 , 거절 사유 , 목록으로 버튼</w:t>
+            </w:r>
+          </w:p>
+          <w:p>
+            <w:pPr>
+              <w:widowControl w:val="1"/>
+              <w:spacing w:line="360" w:lineRule="auto"/>
+              <w:jc w:val="left"/>
+              <w:rPr/>
+            </w:pPr>
+            <w:r>
+              <w:rPr>
+                <w:rtl w:val="0"/>
+              </w:rPr>
+              <w:t xml:space="preserve">-&gt; 수락 상태 요청 상세보기 화면</w:t>
+            </w:r>
+          </w:p>
+          <w:p>
+            <w:pPr>
+              <w:widowControl w:val="1"/>
+              <w:spacing w:line="360" w:lineRule="auto"/>
+              <w:jc w:val="left"/>
+              <w:rPr/>
+            </w:pPr>
+            <w:r>
+              <w:rPr>
+                <w:rtl w:val="0"/>
+              </w:rPr>
+              <w:t xml:space="preserve">    -&gt; 요청 작성 내용들 , 수락 정보 , 재전송,목록으로 버튼</w:t>
+            </w:r>
+          </w:p>
+          <w:p>
+            <w:pPr>
+              <w:widowControl w:val="1"/>
+              <w:spacing w:line="360" w:lineRule="auto"/>
+              <w:jc w:val="left"/>
+              <w:rPr/>
+            </w:pPr>
+            <w:r>
+              <w:rPr>
+                <w:rtl w:val="0"/>
+              </w:rPr>
+              <w:t xml:space="preserve">-&gt; 완료 상태 요청 상세보기 화면</w:t>
+            </w:r>
+          </w:p>
+          <w:p>
+            <w:pPr>
+              <w:widowControl w:val="1"/>
+              <w:spacing w:line="360" w:lineRule="auto"/>
+              <w:jc w:val="left"/>
+              <w:rPr/>
+            </w:pPr>
+            <w:r>
+              <w:rPr>
+                <w:rtl w:val="0"/>
+              </w:rPr>
+              <w:t xml:space="preserve">    -&gt; 요청 작성 내용들 , 목록으로 버튼</w:t>
+            </w:r>
+          </w:p>
+          <w:p>
+            <w:pPr>
+              <w:widowControl w:val="1"/>
+              <w:spacing w:line="360" w:lineRule="auto"/>
+              <w:jc w:val="left"/>
+              <w:rPr>
+                <w:b w:val="1"/>
+              </w:rPr>
+            </w:pPr>
+            <w:r>
+              <w:rPr>
+                <w:rtl w:val="0"/>
+              </w:rPr>
+              <w:t xml:space="preserve">9</w:t>
+            </w:r>
+            <w:r>
+              <w:rPr>
+                <w:rtl w:val="0"/>
+              </w:rPr>
+              <w:t xml:space="preserve">. </w:t>
+            </w:r>
+            <w:r>
+              <w:rPr>
+                <w:b w:val="1"/>
+                <w:rtl w:val="0"/>
+              </w:rPr>
+              <w:t xml:space="preserve">회원정보</w:t>
+            </w:r>
+          </w:p>
+          <w:p>
+            <w:pPr>
+              <w:widowControl w:val="1"/>
+              <w:spacing w:line="360" w:lineRule="auto"/>
+              <w:jc w:val="left"/>
+              <w:rPr/>
+            </w:pPr>
+            <w:r>
+              <w:rPr>
+                <w:rtl w:val="0"/>
+              </w:rPr>
+              <w:t xml:space="preserve">-&gt; 회원 정보 수정 기능</w:t>
+            </w:r>
+          </w:p>
+          <w:p>
+            <w:pPr>
+              <w:widowControl w:val="1"/>
+              <w:spacing w:line="360" w:lineRule="auto"/>
+              <w:jc w:val="left"/>
+              <w:rPr/>
+            </w:pPr>
+            <w:r>
+              <w:rPr>
+                <w:rtl w:val="0"/>
+              </w:rPr>
+              <w:t xml:space="preserve">-&gt; 회원 탈퇴 기능 </w:t>
+            </w:r>
+          </w:p>
+          <w:p>
+            <w:pPr>
+              <w:widowControl w:val="1"/>
+              <w:spacing w:line="360" w:lineRule="auto"/>
+              <w:jc w:val="left"/>
+              <w:rPr/>
+            </w:pPr>
+            <w:r>
+              <w:rPr>
+                <w:rtl w:val="0"/>
+              </w:rPr>
+            </w:r>
+          </w:p>
+          <w:p>
+            <w:pPr>
+              <w:widowControl w:val="1"/>
+              <w:spacing w:line="360" w:lineRule="auto"/>
+              <w:jc w:val="left"/>
+              <w:rPr>
+                <w:b w:val="1"/>
+              </w:rPr>
+            </w:pPr>
+            <w:r>
+              <w:rPr>
+                <w:rtl w:val="0"/>
+              </w:rPr>
+              <w:t xml:space="preserve">10. </w:t>
+            </w:r>
+            <w:r>
+              <w:rPr>
+                <w:b w:val="1"/>
+                <w:rtl w:val="0"/>
+              </w:rPr>
+              <w:t xml:space="preserve">코칭 리스트 화면</w:t>
+            </w:r>
+          </w:p>
+          <w:p>
+            <w:pPr>
+              <w:widowControl w:val="1"/>
+              <w:spacing w:line="360" w:lineRule="auto"/>
+              <w:jc w:val="left"/>
+              <w:rPr/>
+            </w:pPr>
+            <w:r>
+              <w:rPr>
+                <w:rtl w:val="0"/>
+              </w:rPr>
+              <w:t xml:space="preserve">-&gt; 카테고리로 (분류, 영역, 개발툴) 3단계 조건 조회</w:t>
+            </w:r>
+          </w:p>
+          <w:p>
+            <w:pPr>
+              <w:widowControl w:val="1"/>
+              <w:spacing w:line="360" w:lineRule="auto"/>
+              <w:jc w:val="left"/>
+              <w:rPr/>
+            </w:pPr>
+            <w:r>
+              <w:rPr>
+                <w:rtl w:val="0"/>
+              </w:rPr>
+              <w:t xml:space="preserve">-&gt; 현재 선택한 카테고리 표시</w:t>
+            </w:r>
+          </w:p>
+          <w:p>
+            <w:pPr>
+              <w:widowControl w:val="1"/>
+              <w:spacing w:line="360" w:lineRule="auto"/>
+              <w:jc w:val="left"/>
+              <w:rPr/>
+            </w:pPr>
+            <w:r>
+              <w:rPr>
+                <w:rtl w:val="0"/>
+              </w:rPr>
+              <w:t xml:space="preserve">-&gt; 코칭등록 버튼</w:t>
+            </w:r>
+          </w:p>
+          <w:p>
+            <w:pPr>
+              <w:widowControl w:val="1"/>
+              <w:spacing w:line="360" w:lineRule="auto"/>
+              <w:jc w:val="left"/>
+              <w:rPr/>
+            </w:pPr>
+            <w:r>
+              <w:rPr>
+                <w:rtl w:val="0"/>
+              </w:rPr>
+              <w:t xml:space="preserve">-&gt; 리스트 필터링 기능 (최신순, 오래된 순, 평점높은순, 가격순 , 내가쓴글)</w:t>
+            </w:r>
+          </w:p>
+          <w:p>
+            <w:pPr>
+              <w:widowControl w:val="1"/>
+              <w:spacing w:line="360" w:lineRule="auto"/>
+              <w:jc w:val="left"/>
+              <w:rPr/>
+            </w:pPr>
+            <w:r>
+              <w:rPr>
+                <w:rtl w:val="0"/>
+              </w:rPr>
+              <w:t xml:space="preserve">    -&gt; 로그인 했을시에만 ‘내가쓴글’ 필터링이 나타남</w:t>
+            </w:r>
+          </w:p>
+          <w:p>
+            <w:pPr>
+              <w:widowControl w:val="1"/>
+              <w:spacing w:line="360" w:lineRule="auto"/>
+              <w:jc w:val="left"/>
+              <w:rPr/>
+            </w:pPr>
+            <w:r>
+              <w:rPr>
+                <w:rtl w:val="0"/>
+              </w:rPr>
+              <w:t xml:space="preserve">-&gt; 리스트 항목에서 (썸네일 , 코칭 등록 Id , 평균평점 , 후기 갯수 , 코칭 제목 , 요금) 표시 , Get in 버튼</w:t>
+            </w:r>
+          </w:p>
+          <w:p>
+            <w:pPr>
+              <w:widowControl w:val="1"/>
+              <w:spacing w:line="360" w:lineRule="auto"/>
+              <w:jc w:val="left"/>
+              <w:rPr/>
+            </w:pPr>
+            <w:r>
+              <w:rPr>
+                <w:rtl w:val="0"/>
+              </w:rPr>
+              <w:t xml:space="preserve">-&gt; 평균평점 , 후기 갯수 클릭시 해당 id의 후기 리스트 화면으로 이동</w:t>
+            </w:r>
+          </w:p>
+          <w:p>
+            <w:pPr>
+              <w:widowControl w:val="1"/>
+              <w:spacing w:line="360" w:lineRule="auto"/>
+              <w:jc w:val="left"/>
+              <w:rPr/>
+            </w:pPr>
+            <w:r>
+              <w:rPr>
+                <w:rtl w:val="0"/>
+              </w:rPr>
+              <w:t xml:space="preserve">    -&gt; 후기 리스트 화면에서 우측에 후기들 확인, 좌측에 해당 코치 id의           </w:t>
+            </w:r>
+          </w:p>
+          <w:p>
+            <w:pPr>
+              <w:widowControl w:val="1"/>
+              <w:spacing w:line="360" w:lineRule="auto"/>
+              <w:jc w:val="left"/>
+              <w:rPr/>
+            </w:pPr>
+            <w:r>
+              <w:rPr>
+                <w:rtl w:val="0"/>
+              </w:rPr>
+              <w:t xml:space="preserve">        프로필 이미지</w:t>
+            </w:r>
+          </w:p>
+          <w:p>
+            <w:pPr>
+              <w:widowControl w:val="1"/>
+              <w:spacing w:line="360" w:lineRule="auto"/>
+              <w:jc w:val="left"/>
+              <w:rPr/>
+            </w:pPr>
+            <w:r>
+              <w:rPr>
+                <w:rtl w:val="0"/>
+              </w:rPr>
+              <w:t xml:space="preserve">    -&gt; 프로필 이미지 클릭시 해당 코치 id의 프로필 화면 이동</w:t>
+            </w:r>
+            <w:r>
+              <w:rPr>
+                <w:rtl w:val="0"/>
+              </w:rPr>
+            </w:r>
+          </w:p>
+          <w:p>
+            <w:pPr>
+              <w:widowControl w:val="1"/>
+              <w:spacing w:line="360" w:lineRule="auto"/>
+              <w:jc w:val="left"/>
+              <w:rPr/>
+            </w:pPr>
+            <w:r>
+              <w:rPr>
+                <w:rtl w:val="0"/>
+              </w:rPr>
+              <w:t xml:space="preserve">-&gt; Get in 클릭 시 코칭 글 상세 보기</w:t>
+            </w:r>
+          </w:p>
+          <w:p>
+            <w:pPr>
+              <w:widowControl w:val="1"/>
+              <w:spacing w:line="360" w:lineRule="auto"/>
+              <w:jc w:val="left"/>
+              <w:rPr/>
+            </w:pPr>
+            <w:r>
+              <w:rPr>
+                <w:rtl w:val="0"/>
+              </w:rPr>
+              <w:t xml:space="preserve">    -&gt; 우측에 코칭 내용 , 좌측에 코칭 등록한 id의 약식 프로필</w:t>
+            </w:r>
+          </w:p>
+          <w:p>
+            <w:pPr>
+              <w:widowControl w:val="1"/>
+              <w:spacing w:line="360" w:lineRule="auto"/>
+              <w:jc w:val="left"/>
+              <w:rPr/>
+            </w:pPr>
+            <w:r>
+              <w:rPr>
+                <w:rtl w:val="0"/>
+              </w:rPr>
+              <w:t xml:space="preserve">    -&gt; 약식 프로필에 이미지 클릭시 프로필 화면으로 이동</w:t>
+            </w:r>
+          </w:p>
+          <w:p>
+            <w:pPr>
+              <w:widowControl w:val="1"/>
+              <w:spacing w:line="360" w:lineRule="auto"/>
+              <w:jc w:val="left"/>
+              <w:rPr/>
+            </w:pPr>
+            <w:r>
+              <w:rPr>
+                <w:rtl w:val="0"/>
+              </w:rPr>
+              <w:t xml:space="preserve">    -&gt; 약식 프로필에 후기보기 클릭시 후기 리스트 화면으로 이동</w:t>
+            </w:r>
+          </w:p>
+          <w:p>
+            <w:pPr>
+              <w:widowControl w:val="1"/>
+              <w:spacing w:line="360" w:lineRule="auto"/>
+              <w:jc w:val="left"/>
+              <w:rPr/>
+            </w:pPr>
+            <w:r>
+              <w:rPr>
+                <w:rtl w:val="0"/>
+              </w:rPr>
+              <w:t xml:space="preserve">    -&gt; 로그인 상태 아닐때 약식 프로필만 표시</w:t>
+            </w:r>
+          </w:p>
+          <w:p>
+            <w:pPr>
+              <w:widowControl w:val="1"/>
+              <w:spacing w:line="360" w:lineRule="auto"/>
+              <w:jc w:val="left"/>
+              <w:rPr/>
+            </w:pPr>
+            <w:r>
+              <w:rPr>
+                <w:rtl w:val="0"/>
+              </w:rPr>
+              <w:t xml:space="preserve">    -&gt; 본인 글일시 수정,삭제 버튼 표시</w:t>
+            </w:r>
+          </w:p>
+          <w:p>
+            <w:pPr>
+              <w:widowControl w:val="1"/>
+              <w:spacing w:line="360" w:lineRule="auto"/>
+              <w:jc w:val="left"/>
+              <w:rPr/>
+            </w:pPr>
+            <w:r>
+              <w:rPr>
+                <w:rtl w:val="0"/>
+              </w:rPr>
+              <w:t xml:space="preserve">    -&gt; 본인 글 아니고, 로그인 상태일 시 요청서 작성 버튼 표시</w:t>
+            </w:r>
+          </w:p>
+          <w:p>
+            <w:pPr>
+              <w:widowControl w:val="1"/>
+              <w:spacing w:line="360" w:lineRule="auto"/>
+              <w:jc w:val="left"/>
+              <w:rPr/>
+            </w:pPr>
+            <w:r>
+              <w:rPr>
+                <w:rtl w:val="0"/>
+              </w:rPr>
+              <w:t xml:space="preserve">        -&gt; 요청서 작성 버튼 클릭 시 요청서 작성 화면 이동</w:t>
+            </w:r>
+          </w:p>
+          <w:p>
+            <w:pPr>
+              <w:widowControl w:val="1"/>
+              <w:spacing w:line="360" w:lineRule="auto"/>
+              <w:jc w:val="left"/>
+              <w:rPr/>
+            </w:pPr>
+            <w:r>
+              <w:rPr>
+                <w:rtl w:val="0"/>
+              </w:rPr>
+              <w:t xml:space="preserve">        -&gt; 요청서 작성 화면에 요청,취소 버튼</w:t>
+            </w:r>
+          </w:p>
+          <w:p>
+            <w:pPr>
+              <w:widowControl w:val="1"/>
+              <w:spacing w:line="360" w:lineRule="auto"/>
+              <w:jc w:val="left"/>
+              <w:rPr/>
+            </w:pPr>
+            <w:r>
+              <w:rPr>
+                <w:rtl w:val="0"/>
+              </w:rPr>
+              <w:t xml:space="preserve">        -&gt; 요청 버튼 클릭시 본인의 마이페이지의 보낸 요청에 리스트 생성</w:t>
+            </w:r>
+          </w:p>
+          <w:p>
+            <w:pPr>
+              <w:widowControl w:val="1"/>
+              <w:spacing w:line="360" w:lineRule="auto"/>
+              <w:jc w:val="left"/>
+              <w:rPr/>
+            </w:pPr>
+            <w:r>
+              <w:rPr>
+                <w:rtl w:val="0"/>
+              </w:rPr>
+              <w:t xml:space="preserve">             코치 id의 마이페이지의 받은 요청에 리스트 생성</w:t>
+            </w:r>
+          </w:p>
+          <w:p>
+            <w:pPr>
+              <w:widowControl w:val="1"/>
+              <w:spacing w:line="360" w:lineRule="auto"/>
+              <w:jc w:val="left"/>
+              <w:rPr/>
+            </w:pPr>
+            <w:r>
+              <w:rPr>
+                <w:rtl w:val="0"/>
+              </w:rPr>
+            </w:r>
+          </w:p>
+          <w:p>
+            <w:pPr>
+              <w:widowControl w:val="1"/>
+              <w:spacing w:line="360" w:lineRule="auto"/>
+              <w:jc w:val="left"/>
+              <w:rPr>
+                <w:b w:val="1"/>
+              </w:rPr>
+            </w:pPr>
+            <w:r>
+              <w:rPr>
+                <w:rtl w:val="0"/>
+              </w:rPr>
+              <w:t xml:space="preserve">11. </w:t>
+            </w:r>
+            <w:r>
+              <w:rPr>
+                <w:b w:val="1"/>
+                <w:rtl w:val="0"/>
+              </w:rPr>
+              <w:t xml:space="preserve">프로젝트 리스트 화면</w:t>
+            </w:r>
+          </w:p>
+          <w:p>
+            <w:pPr>
+              <w:widowControl w:val="1"/>
+              <w:spacing w:line="360" w:lineRule="auto"/>
+              <w:jc w:val="left"/>
+              <w:rPr/>
+            </w:pPr>
+            <w:r>
+              <w:rPr>
+                <w:rtl w:val="0"/>
+              </w:rPr>
+              <w:t xml:space="preserve">-&gt; 카테고리로 (분류, 영역, 등급) 3단계 조건 조회</w:t>
+            </w:r>
+          </w:p>
+          <w:p>
+            <w:pPr>
+              <w:widowControl w:val="1"/>
+              <w:spacing w:line="360" w:lineRule="auto"/>
+              <w:jc w:val="left"/>
+              <w:rPr/>
+            </w:pPr>
+            <w:r>
+              <w:rPr>
+                <w:rtl w:val="0"/>
+              </w:rPr>
+              <w:t xml:space="preserve">-&gt; 현재 선택한 카테고리 표시</w:t>
+            </w:r>
+          </w:p>
+          <w:p>
+            <w:pPr>
+              <w:widowControl w:val="1"/>
+              <w:spacing w:line="360" w:lineRule="auto"/>
+              <w:jc w:val="left"/>
+              <w:rPr/>
+            </w:pPr>
+            <w:r>
+              <w:rPr>
+                <w:rtl w:val="0"/>
+              </w:rPr>
+              <w:t xml:space="preserve">-&gt; 프로젝트 모집 버튼</w:t>
+            </w:r>
+          </w:p>
+          <w:p>
+            <w:pPr>
+              <w:widowControl w:val="1"/>
+              <w:spacing w:line="360" w:lineRule="auto"/>
+              <w:jc w:val="left"/>
+              <w:rPr/>
+            </w:pPr>
+            <w:r>
+              <w:rPr>
+                <w:rtl w:val="0"/>
+              </w:rPr>
+              <w:t xml:space="preserve">-&gt; 리스트 필터링 기능 (최신순, 오래된 순, 평점높은순, 내가쓴글)</w:t>
+            </w:r>
+          </w:p>
+          <w:p>
+            <w:pPr>
+              <w:widowControl w:val="1"/>
+              <w:spacing w:line="360" w:lineRule="auto"/>
+              <w:jc w:val="left"/>
+              <w:rPr/>
+            </w:pPr>
+            <w:r>
+              <w:rPr>
+                <w:rtl w:val="0"/>
+              </w:rPr>
+              <w:t xml:space="preserve">    -&gt; 로그인 했을시에만 ‘내가쓴글’ 필터링이 나타남</w:t>
+            </w:r>
+          </w:p>
+          <w:p>
+            <w:pPr>
+              <w:widowControl w:val="1"/>
+              <w:spacing w:line="360" w:lineRule="auto"/>
+              <w:jc w:val="left"/>
+              <w:rPr/>
+            </w:pPr>
+            <w:r>
+              <w:rPr>
+                <w:rtl w:val="0"/>
+              </w:rPr>
+              <w:t xml:space="preserve">-&gt; 리스트 항목에서 (썸네일 , 코칭 등록 Id , 평균평점 , 후기 갯수 , 모집 제목 , 모집 인원) 표시 , Get in 버튼</w:t>
+            </w:r>
+          </w:p>
+          <w:p>
+            <w:pPr>
+              <w:widowControl w:val="1"/>
+              <w:spacing w:line="360" w:lineRule="auto"/>
+              <w:jc w:val="left"/>
+              <w:rPr/>
+            </w:pPr>
+            <w:r>
+              <w:rPr>
+                <w:rtl w:val="0"/>
+              </w:rPr>
+              <w:t xml:space="preserve">-&gt; 평균평점 , 후기 갯수 클릭시 해당 id의 후기 리스트 화면으로 이동</w:t>
+            </w:r>
+          </w:p>
+          <w:p>
+            <w:pPr>
+              <w:widowControl w:val="1"/>
+              <w:spacing w:line="360" w:lineRule="auto"/>
+              <w:jc w:val="left"/>
+              <w:rPr/>
+            </w:pPr>
+            <w:r>
+              <w:rPr>
+                <w:rtl w:val="0"/>
+              </w:rPr>
+              <w:t xml:space="preserve">    -&gt; 후기 리스트 화면에서 우측에 후기들 확인, 좌측에 해당 모집 id의           </w:t>
+            </w:r>
+          </w:p>
+          <w:p>
+            <w:pPr>
+              <w:widowControl w:val="1"/>
+              <w:spacing w:line="360" w:lineRule="auto"/>
+              <w:jc w:val="left"/>
+              <w:rPr/>
+            </w:pPr>
+            <w:r>
+              <w:rPr>
+                <w:rtl w:val="0"/>
+              </w:rPr>
+              <w:t xml:space="preserve">        프로필 이미지</w:t>
+            </w:r>
+          </w:p>
+          <w:p>
+            <w:pPr>
+              <w:widowControl w:val="1"/>
+              <w:spacing w:line="360" w:lineRule="auto"/>
+              <w:jc w:val="left"/>
+              <w:rPr/>
+            </w:pPr>
+            <w:r>
+              <w:rPr>
+                <w:rtl w:val="0"/>
+              </w:rPr>
+              <w:t xml:space="preserve">    -&gt; 프로필 이미지 클릭시 해당 모집 id의 프로필 화면 이동</w:t>
+            </w:r>
+          </w:p>
+          <w:p>
+            <w:pPr>
+              <w:widowControl w:val="1"/>
+              <w:spacing w:line="360" w:lineRule="auto"/>
+              <w:jc w:val="left"/>
+              <w:rPr/>
+            </w:pPr>
+            <w:r>
+              <w:rPr>
+                <w:rtl w:val="0"/>
+              </w:rPr>
+              <w:t xml:space="preserve">-&gt; Get in 클릭 시 프로젝트 모집 글 상세 보기</w:t>
+            </w:r>
+          </w:p>
+          <w:p>
+            <w:pPr>
+              <w:widowControl w:val="1"/>
+              <w:spacing w:line="360" w:lineRule="auto"/>
+              <w:jc w:val="left"/>
+              <w:rPr/>
+            </w:pPr>
+            <w:r>
+              <w:rPr>
+                <w:rtl w:val="0"/>
+              </w:rPr>
+              <w:t xml:space="preserve">    -&gt; 우측에 모집 내용 , 좌측에 모집 등록한 id의 약식 프로필</w:t>
+            </w:r>
+          </w:p>
+          <w:p>
+            <w:pPr>
+              <w:widowControl w:val="1"/>
+              <w:spacing w:line="360" w:lineRule="auto"/>
+              <w:jc w:val="left"/>
+              <w:rPr/>
+            </w:pPr>
+            <w:r>
+              <w:rPr>
+                <w:rtl w:val="0"/>
+              </w:rPr>
+              <w:t xml:space="preserve">    -&gt; 약식 프로필에 이미지 클릭 시 프로필 화면으로 이동</w:t>
+            </w:r>
+          </w:p>
+          <w:p>
+            <w:pPr>
+              <w:widowControl w:val="1"/>
+              <w:spacing w:line="360" w:lineRule="auto"/>
+              <w:jc w:val="left"/>
+              <w:rPr/>
+            </w:pPr>
+            <w:r>
+              <w:rPr>
+                <w:rtl w:val="0"/>
+              </w:rPr>
+              <w:t xml:space="preserve">    -&gt; 약식 프로필에 후기보기 클릭시 후기 리스트 화면으로 이동</w:t>
+            </w:r>
+          </w:p>
+          <w:p>
+            <w:pPr>
+              <w:widowControl w:val="1"/>
+              <w:spacing w:line="360" w:lineRule="auto"/>
+              <w:jc w:val="left"/>
+              <w:rPr/>
+            </w:pPr>
+            <w:r>
+              <w:rPr>
+                <w:rtl w:val="0"/>
+              </w:rPr>
+              <w:t xml:space="preserve">    -&gt; 로그인 상태 아닐때 약식 프로필만 표시</w:t>
+            </w:r>
+          </w:p>
+          <w:p>
+            <w:pPr>
+              <w:widowControl w:val="1"/>
+              <w:spacing w:line="360" w:lineRule="auto"/>
+              <w:jc w:val="left"/>
+              <w:rPr/>
+            </w:pPr>
+            <w:r>
+              <w:rPr>
+                <w:rtl w:val="0"/>
+              </w:rPr>
+              <w:t xml:space="preserve">    -&gt; 본인 글일시 수정,삭제 버튼 표시</w:t>
+            </w:r>
+          </w:p>
+          <w:p>
+            <w:pPr>
+              <w:widowControl w:val="1"/>
+              <w:spacing w:line="360" w:lineRule="auto"/>
+              <w:jc w:val="left"/>
+              <w:rPr/>
+            </w:pPr>
+            <w:r>
+              <w:rPr>
+                <w:rtl w:val="0"/>
+              </w:rPr>
+              <w:t xml:space="preserve">    -&gt; 본인 글 아니고, 로그인 상태일 시 대화하기 버튼 표시</w:t>
+            </w:r>
+          </w:p>
+          <w:p>
+            <w:pPr>
+              <w:widowControl w:val="1"/>
+              <w:spacing w:line="360" w:lineRule="auto"/>
+              <w:jc w:val="left"/>
+              <w:rPr/>
+            </w:pPr>
+            <w:r>
+              <w:rPr>
+                <w:rtl w:val="0"/>
+              </w:rPr>
+              <w:t xml:space="preserve">        -&gt; 대화하기 클릭 시 카카오 오픈채팅방으로 링크 타서 이동</w:t>
+            </w:r>
+          </w:p>
+          <w:p>
+            <w:pPr>
+              <w:widowControl w:val="1"/>
+              <w:spacing w:line="360" w:lineRule="auto"/>
+              <w:jc w:val="left"/>
+              <w:rPr/>
+            </w:pPr>
+            <w:r>
+              <w:rPr>
+                <w:rtl w:val="0"/>
+              </w:rPr>
+            </w:r>
+          </w:p>
+          <w:p>
+            <w:pPr>
+              <w:widowControl w:val="1"/>
+              <w:spacing w:line="360" w:lineRule="auto"/>
+              <w:jc w:val="left"/>
+              <w:rPr>
+                <w:b w:val="1"/>
+              </w:rPr>
+            </w:pPr>
+            <w:r>
+              <w:rPr>
+                <w:rtl w:val="0"/>
+              </w:rPr>
+              <w:t xml:space="preserve">12. </w:t>
+            </w:r>
+            <w:r>
+              <w:rPr>
+                <w:b w:val="1"/>
+                <w:rtl w:val="0"/>
+              </w:rPr>
+              <w:t xml:space="preserve">코칭</w:t>
+            </w:r>
+            <w:r>
+              <w:rPr>
+                <w:rtl w:val="0"/>
+              </w:rPr>
+              <w:t xml:space="preserve"> </w:t>
+            </w:r>
+            <w:r>
+              <w:rPr>
+                <w:b w:val="1"/>
+                <w:rtl w:val="0"/>
+              </w:rPr>
+              <w:t xml:space="preserve">보낼 요청서 작성</w:t>
+            </w:r>
+          </w:p>
+          <w:p>
+            <w:pPr>
+              <w:widowControl w:val="1"/>
+              <w:spacing w:line="360" w:lineRule="auto"/>
+              <w:jc w:val="left"/>
+              <w:rPr/>
+            </w:pPr>
+            <w:r>
+              <w:rPr>
+                <w:rtl w:val="0"/>
+              </w:rPr>
+              <w:t xml:space="preserve">-&gt; 요청서 제목 작성</w:t>
+            </w:r>
+          </w:p>
+          <w:p>
+            <w:pPr>
+              <w:widowControl w:val="1"/>
+              <w:spacing w:line="360" w:lineRule="auto"/>
+              <w:jc w:val="left"/>
+              <w:rPr/>
+            </w:pPr>
+            <w:r>
+              <w:rPr>
+                <w:rtl w:val="0"/>
+              </w:rPr>
+              <w:t xml:space="preserve">-&gt; 개발환경 작성</w:t>
+            </w:r>
+          </w:p>
+          <w:p>
+            <w:pPr>
+              <w:widowControl w:val="1"/>
+              <w:spacing w:line="360" w:lineRule="auto"/>
+              <w:jc w:val="left"/>
+              <w:rPr/>
+            </w:pPr>
+            <w:r>
+              <w:rPr>
+                <w:rtl w:val="0"/>
+              </w:rPr>
+              <w:t xml:space="preserve">-&gt; 요청 내용 작성</w:t>
+            </w:r>
+          </w:p>
+          <w:p>
+            <w:pPr>
+              <w:widowControl w:val="1"/>
+              <w:spacing w:line="360" w:lineRule="auto"/>
+              <w:jc w:val="left"/>
+              <w:rPr/>
+            </w:pPr>
+            <w:r>
+              <w:rPr>
+                <w:rtl w:val="0"/>
+              </w:rPr>
+              <w:t xml:space="preserve">-&gt; 첨부파일 붙임</w:t>
+            </w:r>
+          </w:p>
+          <w:p>
+            <w:pPr>
+              <w:widowControl w:val="1"/>
+              <w:spacing w:line="360" w:lineRule="auto"/>
+              <w:jc w:val="left"/>
+              <w:rPr/>
+            </w:pPr>
+            <w:r>
+              <w:rPr>
+                <w:rtl w:val="0"/>
+              </w:rPr>
+              <w:t xml:space="preserve">-&gt; 요청서 등록 </w:t>
+            </w:r>
+          </w:p>
+          <w:p>
+            <w:pPr>
+              <w:widowControl w:val="1"/>
+              <w:spacing w:line="360" w:lineRule="auto"/>
+              <w:jc w:val="left"/>
+              <w:rPr/>
+            </w:pPr>
+            <w:r>
+              <w:rPr>
+                <w:rtl w:val="0"/>
+              </w:rPr>
+              <w:t xml:space="preserve">-&gt; 목록으로 이동 가능</w:t>
+            </w:r>
+          </w:p>
+          <w:p>
+            <w:pPr>
+              <w:widowControl w:val="1"/>
+              <w:spacing w:line="360" w:lineRule="auto"/>
+              <w:jc w:val="left"/>
+              <w:rPr/>
+            </w:pPr>
+            <w:r>
+              <w:rPr>
+                <w:rtl w:val="0"/>
+              </w:rPr>
+            </w:r>
+          </w:p>
+          <w:p>
+            <w:pPr>
+              <w:widowControl w:val="1"/>
+              <w:spacing w:line="360" w:lineRule="auto"/>
+              <w:jc w:val="left"/>
+              <w:rPr>
+                <w:b w:val="1"/>
+              </w:rPr>
+            </w:pPr>
+            <w:r>
+              <w:rPr>
+                <w:rtl w:val="0"/>
+              </w:rPr>
+              <w:t xml:space="preserve">13. </w:t>
+            </w:r>
+            <w:r>
+              <w:rPr>
+                <w:b w:val="1"/>
+                <w:rtl w:val="0"/>
+              </w:rPr>
+              <w:t xml:space="preserve">코칭</w:t>
+            </w:r>
+            <w:r>
+              <w:rPr>
+                <w:rtl w:val="0"/>
+              </w:rPr>
+              <w:t xml:space="preserve"> </w:t>
+            </w:r>
+            <w:r>
+              <w:rPr>
+                <w:b w:val="1"/>
+                <w:rtl w:val="0"/>
+              </w:rPr>
+              <w:t xml:space="preserve">보낸 요청서 코치가 수락시</w:t>
+            </w:r>
+          </w:p>
+          <w:p>
+            <w:pPr>
+              <w:widowControl w:val="1"/>
+              <w:spacing w:line="360" w:lineRule="auto"/>
+              <w:jc w:val="left"/>
+              <w:rPr/>
+            </w:pPr>
+            <w:r>
+              <w:rPr>
+                <w:rtl w:val="0"/>
+              </w:rPr>
+              <w:t xml:space="preserve">-&gt; 보낸 요청리스트에 수락이라고 뜸</w:t>
+            </w:r>
+          </w:p>
+          <w:p>
+            <w:pPr>
+              <w:widowControl w:val="1"/>
+              <w:spacing w:line="360" w:lineRule="auto"/>
+              <w:jc w:val="left"/>
+              <w:rPr/>
+            </w:pPr>
+            <w:r>
+              <w:rPr>
+                <w:rtl w:val="0"/>
+              </w:rPr>
+              <w:t xml:space="preserve">-&gt; 보낸 요청리스트에 수락 클릭시 요청 수락 화면 으로 이동</w:t>
+            </w:r>
+          </w:p>
+          <w:p>
+            <w:pPr>
+              <w:widowControl w:val="1"/>
+              <w:spacing w:line="360" w:lineRule="auto"/>
+              <w:jc w:val="left"/>
+              <w:rPr/>
+            </w:pPr>
+            <w:r>
+              <w:rPr>
+                <w:rtl w:val="0"/>
+              </w:rPr>
+              <w:t xml:space="preserve">-&gt; 코치 와 연결할 화상 사이트 url주소, 요금이 나타남</w:t>
+            </w:r>
+          </w:p>
+          <w:p>
+            <w:pPr>
+              <w:widowControl w:val="1"/>
+              <w:spacing w:line="360" w:lineRule="auto"/>
+              <w:jc w:val="left"/>
+              <w:rPr/>
+            </w:pPr>
+            <w:r>
+              <w:rPr>
+                <w:rtl w:val="0"/>
+              </w:rPr>
+              <w:t xml:space="preserve">-&gt; QR코드로 결제(카카오 페이, 아임 포트)</w:t>
+            </w:r>
+          </w:p>
+          <w:p>
+            <w:pPr>
+              <w:widowControl w:val="1"/>
+              <w:spacing w:line="360" w:lineRule="auto"/>
+              <w:jc w:val="left"/>
+              <w:rPr/>
+            </w:pPr>
+            <w:r>
+              <w:rPr>
+                <w:rtl w:val="0"/>
+              </w:rPr>
+            </w:r>
+          </w:p>
+          <w:p>
+            <w:pPr>
+              <w:widowControl w:val="1"/>
+              <w:spacing w:line="360" w:lineRule="auto"/>
+              <w:jc w:val="left"/>
+              <w:rPr>
+                <w:b w:val="1"/>
+              </w:rPr>
+            </w:pPr>
+            <w:r>
+              <w:rPr>
+                <w:rtl w:val="0"/>
+              </w:rPr>
+              <w:t xml:space="preserve">14. </w:t>
+            </w:r>
+            <w:r>
+              <w:rPr>
+                <w:b w:val="1"/>
+                <w:rtl w:val="0"/>
+              </w:rPr>
+              <w:t xml:space="preserve">코칭</w:t>
+            </w:r>
+            <w:r>
+              <w:rPr>
+                <w:rtl w:val="0"/>
+              </w:rPr>
+              <w:t xml:space="preserve"> </w:t>
+            </w:r>
+            <w:r>
+              <w:rPr>
+                <w:b w:val="1"/>
+                <w:rtl w:val="0"/>
+              </w:rPr>
+              <w:t xml:space="preserve">보낸 요청서 코치가 거절시</w:t>
+            </w:r>
+          </w:p>
+          <w:p>
+            <w:pPr>
+              <w:widowControl w:val="1"/>
+              <w:spacing w:line="360" w:lineRule="auto"/>
+              <w:jc w:val="left"/>
+              <w:rPr/>
+            </w:pPr>
+            <w:r>
+              <w:rPr>
+                <w:rtl w:val="0"/>
+              </w:rPr>
+              <w:t xml:space="preserve">-&gt; 보낸 요청 리스트에서 거절이라고 표시됨 </w:t>
+            </w:r>
+          </w:p>
+          <w:p>
+            <w:pPr>
+              <w:widowControl w:val="1"/>
+              <w:spacing w:line="360" w:lineRule="auto"/>
+              <w:jc w:val="left"/>
+              <w:rPr/>
+            </w:pPr>
+            <w:r>
+              <w:rPr>
+                <w:rtl w:val="0"/>
+              </w:rPr>
+              <w:t xml:space="preserve">-&gt; 보낸 요청 리스트에 거절 클릭시 요청 거절 화면 으로 이동</w:t>
+            </w:r>
+          </w:p>
+          <w:p>
+            <w:pPr>
+              <w:widowControl w:val="1"/>
+              <w:spacing w:line="360" w:lineRule="auto"/>
+              <w:jc w:val="left"/>
+              <w:rPr/>
+            </w:pPr>
+            <w:r>
+              <w:rPr>
+                <w:rtl w:val="0"/>
+              </w:rPr>
+              <w:t xml:space="preserve">-&gt; 거절 사유 적혀져 있음</w:t>
+            </w:r>
+          </w:p>
+          <w:p>
+            <w:pPr>
+              <w:widowControl w:val="1"/>
+              <w:spacing w:line="360" w:lineRule="auto"/>
+              <w:jc w:val="left"/>
+              <w:rPr/>
+            </w:pPr>
+            <w:r>
+              <w:rPr>
+                <w:rtl w:val="0"/>
+              </w:rPr>
+            </w:r>
+          </w:p>
+          <w:p>
+            <w:pPr>
+              <w:widowControl w:val="1"/>
+              <w:spacing w:line="360" w:lineRule="auto"/>
+              <w:jc w:val="left"/>
+              <w:rPr>
+                <w:b w:val="1"/>
+              </w:rPr>
+            </w:pPr>
+            <w:r>
+              <w:rPr>
+                <w:rtl w:val="0"/>
+              </w:rPr>
+              <w:t xml:space="preserve">15. </w:t>
+            </w:r>
+            <w:r>
+              <w:rPr>
+                <w:b w:val="1"/>
+                <w:rtl w:val="0"/>
+              </w:rPr>
+              <w:t xml:space="preserve">코칭</w:t>
+            </w:r>
+            <w:r>
+              <w:rPr>
+                <w:rtl w:val="0"/>
+              </w:rPr>
+              <w:t xml:space="preserve"> </w:t>
             </w:r>
             <w:r>
               <w:rPr>
@@ -1774,7 +3857,7 @@
               <w:rPr>
                 <w:rtl w:val="0"/>
               </w:rPr>
-              <w:t xml:space="preserve">-&gt; 코치 프로필에 후기 작성 - 평점 / 좋아요</w:t>
+              <w:t xml:space="preserve">-&gt; 코치 프로필에 후기 작성 - 평점</w:t>
             </w:r>
           </w:p>
           <w:p>
@@ -1816,145 +3899,6 @@
               <w:rPr>
                 <w:rtl w:val="0"/>
               </w:rPr>
-            </w:r>
-          </w:p>
-          <w:p>
-            <w:pPr>
-              <w:widowControl w:val="1"/>
-              <w:spacing w:line="360" w:lineRule="auto"/>
-              <w:jc w:val="left"/>
-              <w:rPr>
-                <w:b w:val="1"/>
-              </w:rPr>
-            </w:pPr>
-            <w:r>
-              <w:rPr>
-                <w:rtl w:val="0"/>
-              </w:rPr>
-              <w:t xml:space="preserve">5. </w:t>
-            </w:r>
-            <w:r>
-              <w:rPr>
-                <w:b w:val="1"/>
-                <w:rtl w:val="0"/>
-              </w:rPr>
-              <w:t xml:space="preserve">코딩 코칭</w:t>
-            </w:r>
-          </w:p>
-          <w:p>
-            <w:pPr>
-              <w:widowControl w:val="1"/>
-              <w:spacing w:line="360" w:lineRule="auto"/>
-              <w:jc w:val="left"/>
-              <w:rPr/>
-            </w:pPr>
-            <w:r>
-              <w:rPr>
-                <w:rtl w:val="0"/>
-              </w:rPr>
-              <w:t xml:space="preserve">-&gt; 코칭 요청 - 요청서 작성 / 요청서 수정 / 요청서 삭제 - 작성 및 수정시 사진 업로드</w:t>
-            </w:r>
-          </w:p>
-          <w:p>
-            <w:pPr>
-              <w:widowControl w:val="1"/>
-              <w:spacing w:line="360" w:lineRule="auto"/>
-              <w:jc w:val="left"/>
-              <w:rPr/>
-            </w:pPr>
-            <w:r>
-              <w:rPr>
-                <w:rtl w:val="0"/>
-              </w:rPr>
-              <w:t xml:space="preserve">-&gt; 코칭 요청 리스트 조회 - 받은 요청과 보낸 요청 구분 표시</w:t>
-            </w:r>
-          </w:p>
-          <w:p>
-            <w:pPr>
-              <w:widowControl w:val="1"/>
-              <w:spacing w:line="360" w:lineRule="auto"/>
-              <w:jc w:val="left"/>
-              <w:rPr/>
-            </w:pPr>
-            <w:r>
-              <w:rPr>
-                <w:rtl w:val="0"/>
-              </w:rPr>
-              <w:t xml:space="preserve">-&gt; 코칭 요청서 내용 보기 - 요청 수락 / 요청 거절 - 수락시 링크 발송</w:t>
-            </w:r>
-          </w:p>
-          <w:p>
-            <w:pPr>
-              <w:widowControl w:val="1"/>
-              <w:spacing w:line="360" w:lineRule="auto"/>
-              <w:jc w:val="left"/>
-              <w:rPr/>
-            </w:pPr>
-            <w:r>
-              <w:rPr>
-                <w:rtl w:val="0"/>
-              </w:rPr>
-              <w:t xml:space="preserve">* 링크 포함 요소 : 컨택수단, 결제수단 - QR 이체 ( 아임포트 )</w:t>
-            </w:r>
-          </w:p>
-          <w:p>
-            <w:pPr>
-              <w:widowControl w:val="1"/>
-              <w:spacing w:line="360" w:lineRule="auto"/>
-              <w:jc w:val="left"/>
-              <w:rPr/>
-            </w:pPr>
-            <w:r>
-              <w:rPr>
-                <w:rtl w:val="0"/>
-              </w:rPr>
-            </w:r>
-          </w:p>
-          <w:p>
-            <w:pPr>
-              <w:widowControl w:val="1"/>
-              <w:spacing w:line="360" w:lineRule="auto"/>
-              <w:jc w:val="center"/>
-              <w:rPr>
-                <w:b w:val="1"/>
-              </w:rPr>
-            </w:pPr>
-            <w:r>
-              <w:rPr>
-                <w:b w:val="1"/>
-                <w:rtl w:val="0"/>
-              </w:rPr>
-              <w:t xml:space="preserve">화면별 기능 정의 - Functions</w:t>
-            </w:r>
-          </w:p>
-          <w:p>
-            <w:pPr>
-              <w:widowControl w:val="1"/>
-              <w:spacing w:line="360" w:lineRule="auto"/>
-              <w:jc w:val="center"/>
-              <w:rPr/>
-            </w:pPr>
-            <w:r>
-              <w:rPr>
-                <w:rtl w:val="0"/>
-              </w:rPr>
-              <w:t xml:space="preserve">(</w:t>
-            </w:r>
-            <w:hyperlink r:id="rId8">
-              <w:r>
-                <w:rPr>
-                  <w:color w:val="1155cc"/>
-                  <w:u w:val="single"/>
-                  <w:rtl w:val="0"/>
-                </w:rPr>
-                <w:t xml:space="preserve">https://docs.google.com/presentation/d/1oVyxqDvi_2--LqFwFcaiGCmXvhL97iiC/edit#slide=id.g1047ae3b3dc_0_122</w:t>
-              </w:r>
-            </w:hyperlink>
-            <w:r>
-              <w:rPr>
-                <w:rtl w:val="0"/>
-              </w:rPr>
-              <w:t xml:space="preserve">)</w:t>
             </w:r>
           </w:p>
           <w:p>
@@ -2043,7 +3987,7 @@
               </w:rPr>
               <w:t xml:space="preserve">(</w:t>
             </w:r>
-            <w:hyperlink r:id="rId9">
+            <w:hyperlink r:id="rId8">
               <w:r>
                 <w:rPr>
                   <w:color w:val="1155cc"/>
@@ -2163,7 +4107,7 @@
               </w:rPr>
               <w:t xml:space="preserve">(</w:t>
             </w:r>
-            <w:hyperlink r:id="rId10">
+            <w:hyperlink r:id="rId9">
               <w:r>
                 <w:rPr>
                   <w:color w:val="1155cc"/>
@@ -2302,7 +4246,7 @@
               <w:jc w:val="left"/>
               <w:rPr/>
             </w:pPr>
-            <w:hyperlink r:id="rId11">
+            <w:hyperlink r:id="rId10">
               <w:r>
                 <w:rPr>
                   <w:color w:val="1155cc"/>
@@ -2444,25 +4388,6 @@
               <w:t xml:space="preserve">상세 일정</w:t>
             </w:r>
           </w:p>
-          <w:p>
-            <w:pPr>
-              <w:jc w:val="center"/>
-              <w:rPr/>
-            </w:pPr>
-            <w:r>
-              <w:rPr>
-                <w:sz w:val="22"/>
-                <w:szCs w:val="22"/>
-                <w:rtl w:val="0"/>
-              </w:rPr>
-              <w:t xml:space="preserve">(미완성)</w:t>
-            </w:r>
-            <w:r>
-              <w:rPr>
-                <w:rtl w:val="0"/>
-              </w:rPr>
-            </w:r>
-          </w:p>
         </w:tc>
         <w:tc>
           <w:tcPr/>
@@ -2512,7 +4437,7 @@
               </w:rPr>
               <w:t xml:space="preserve">(</w:t>
             </w:r>
-            <w:hyperlink r:id="rId12">
+            <w:hyperlink r:id="rId11">
               <w:r>
                 <w:rPr>
                   <w:color w:val="1155cc"/>
@@ -2601,61 +4526,115 @@
               <w:rPr>
                 <w:rtl w:val="0"/>
               </w:rPr>
-              <w:t xml:space="preserve">- 시니어 개발자들이 주니어 개발자를 리드하여 함께 성장</w:t>
-            </w:r>
-          </w:p>
-          <w:p>
-            <w:pPr>
-              <w:widowControl w:val="1"/>
-              <w:spacing w:line="360" w:lineRule="auto"/>
-              <w:jc w:val="left"/>
-              <w:rPr/>
-            </w:pPr>
-            <w:r>
-              <w:rPr>
-                <w:rtl w:val="0"/>
-              </w:rPr>
-            </w:r>
-          </w:p>
-          <w:p>
-            <w:pPr>
-              <w:widowControl w:val="1"/>
-              <w:spacing w:line="360" w:lineRule="auto"/>
-              <w:jc w:val="left"/>
-              <w:rPr/>
-            </w:pPr>
-            <w:r>
-              <w:rPr>
-                <w:rtl w:val="0"/>
-              </w:rPr>
-              <w:t xml:space="preserve">- 개발자들의 코딩 역량 빈부격차 완화</w:t>
-            </w:r>
-          </w:p>
-          <w:p>
-            <w:pPr>
-              <w:widowControl w:val="1"/>
-              <w:spacing w:line="360" w:lineRule="auto"/>
-              <w:jc w:val="left"/>
-              <w:rPr/>
-            </w:pPr>
-            <w:r>
-              <w:rPr>
-                <w:rtl w:val="0"/>
-              </w:rPr>
-            </w:r>
-          </w:p>
-          <w:p>
-            <w:pPr>
-              <w:widowControl w:val="1"/>
-              <w:spacing w:line="360" w:lineRule="auto"/>
-              <w:jc w:val="left"/>
-              <w:rPr/>
-            </w:pPr>
-            <w:r>
-              <w:rPr>
-                <w:rtl w:val="0"/>
-              </w:rPr>
-              <w:t xml:space="preserve">- 초보 개발자들이 쉽게 포기하지 않도록 도움을 줌</w:t>
+              <w:t xml:space="preserve">- 초보개발자들의 시간 대비 학습 효율성 증가</w:t>
+            </w:r>
+          </w:p>
+          <w:p>
+            <w:pPr>
+              <w:widowControl w:val="1"/>
+              <w:spacing w:line="360" w:lineRule="auto"/>
+              <w:jc w:val="left"/>
+              <w:rPr/>
+            </w:pPr>
+            <w:r>
+              <w:rPr>
+                <w:rtl w:val="0"/>
+              </w:rPr>
+            </w:r>
+          </w:p>
+          <w:p>
+            <w:pPr>
+              <w:widowControl w:val="1"/>
+              <w:spacing w:line="360" w:lineRule="auto"/>
+              <w:jc w:val="left"/>
+              <w:rPr/>
+            </w:pPr>
+            <w:r>
+              <w:rPr>
+                <w:rtl w:val="0"/>
+              </w:rPr>
+              <w:t xml:space="preserve">- 초보개발자들의 문제 해결 능력 증가</w:t>
+            </w:r>
+          </w:p>
+          <w:p>
+            <w:pPr>
+              <w:widowControl w:val="1"/>
+              <w:spacing w:line="360" w:lineRule="auto"/>
+              <w:jc w:val="left"/>
+              <w:rPr/>
+            </w:pPr>
+            <w:r>
+              <w:rPr>
+                <w:rtl w:val="0"/>
+              </w:rPr>
+            </w:r>
+          </w:p>
+          <w:p>
+            <w:pPr>
+              <w:widowControl w:val="1"/>
+              <w:spacing w:line="360" w:lineRule="auto"/>
+              <w:jc w:val="left"/>
+              <w:rPr/>
+            </w:pPr>
+            <w:r>
+              <w:rPr>
+                <w:rtl w:val="0"/>
+              </w:rPr>
+              <w:t xml:space="preserve">- 개발자 전향 중도 포기자 비율 감소</w:t>
+            </w:r>
+          </w:p>
+          <w:p>
+            <w:pPr>
+              <w:widowControl w:val="1"/>
+              <w:spacing w:line="360" w:lineRule="auto"/>
+              <w:jc w:val="left"/>
+              <w:rPr/>
+            </w:pPr>
+            <w:r>
+              <w:rPr>
+                <w:rtl w:val="0"/>
+              </w:rPr>
+            </w:r>
+          </w:p>
+          <w:p>
+            <w:pPr>
+              <w:widowControl w:val="1"/>
+              <w:spacing w:line="360" w:lineRule="auto"/>
+              <w:jc w:val="left"/>
+              <w:rPr/>
+            </w:pPr>
+            <w:r>
+              <w:rPr>
+                <w:rtl w:val="0"/>
+              </w:rPr>
+              <w:t xml:space="preserve">- 초보개발자들의 개발능력 상향 표준화</w:t>
+            </w:r>
+          </w:p>
+          <w:p>
+            <w:pPr>
+              <w:widowControl w:val="1"/>
+              <w:spacing w:line="360" w:lineRule="auto"/>
+              <w:jc w:val="left"/>
+              <w:rPr/>
+            </w:pPr>
+            <w:r>
+              <w:rPr>
+                <w:rtl w:val="0"/>
+              </w:rPr>
+            </w:r>
+          </w:p>
+          <w:p>
+            <w:pPr>
+              <w:widowControl w:val="1"/>
+              <w:spacing w:line="360" w:lineRule="auto"/>
+              <w:jc w:val="left"/>
+              <w:rPr/>
+            </w:pPr>
+            <w:r>
+              <w:rPr>
+                <w:rtl w:val="0"/>
+              </w:rPr>
+              <w:t xml:space="preserve">- 코치개발자들에게 일종의 스펙이 될 수 있음</w:t>
             </w:r>
           </w:p>
           <w:p>
@@ -2689,9 +4668,9 @@
       </w:r>
     </w:p>
     <w:sectPr>
-      <w:headerReference r:id="rId13" w:type="default"/>
-      <w:footerReference r:id="rId14" w:type="default"/>
-      <w:footerReference r:id="rId15" w:type="first"/>
+      <w:headerReference r:id="rId12" w:type="default"/>
+      <w:footerReference r:id="rId13" w:type="default"/>
+      <w:footerReference r:id="rId14" w:type="first"/>
       <w:pgSz w:h="16838" w:w="11906" w:orient="portrait"/>
       <w:pgMar w:bottom="1191" w:top="1418" w:left="1304" w:right="1304" w:header="737" w:footer="510"/>
       <w:pgNumType w:start="1"/>
@@ -3713,7 +5692,7 @@
 
 <file path=customXML/item1.xml><?xml version="1.0" encoding="utf-8"?>
 <go:gDocsCustomXmlDataStorage xmlns:go="http://customooxmlschemas.google.com/" xmlns:r="http://schemas.openxmlformats.org/officeDocument/2006/relationships">
-  <go:docsCustomData xmlns:go="http://customooxmlschemas.google.com/" roundtripDataSignature="AMtx7mhQJ2AGl/yXYMoPP3Qb6EmF8c3eZQ==">AMUW2mXPfldUv4PQLG3r8ZLJucmQlX3S9DSTq7C8RIl0XoNQHD2o+lY+ObgK3TcF8J3ct1jr+fmaZN9H8D9Qe0P0WH80DgH4UQTxiHNFPCTATkjiNfb+zUF8yIFtRbK/gihfxrin744Z5P4fdF7LxEoHephBrkUhn7u9e7DD1JHa+XKFcuP4zak=</go:docsCustomData>
+  <go:docsCustomData xmlns:go="http://customooxmlschemas.google.com/" roundtripDataSignature="AMtx7mhQJ2AGl/yXYMoPP3Qb6EmF8c3eZQ==">AMUW2mXFi9VFB7nHqLk3V4FZYF+vQFNC6DFVuvfN1hAIh549+v7GZyXJV1eABE+fJjBNhMGSfqJrbdQlpeg2lpq4a48lvynaoP/iC8nyAg9ziF42+MoHgROcWXcZ0MzE0gDhEaRLqhGYl+iXQP9FtTvonT4RnTThgbeb9TUIBjrB42BGCcQtvDo=</go:docsCustomData>
 </go:gDocsCustomXmlDataStorage>
 </file>
 

</xml_diff>